<commit_message>
Revision of notes + more Q&A
</commit_message>
<xml_diff>
--- a/Q&A Economics 23-24.docx
+++ b/Q&A Economics 23-24.docx
@@ -53,7 +53,7 @@
                         <pic:cNvPicPr/>
                       </pic:nvPicPr>
                       <pic:blipFill>
-                        <a:blip r:embed="rId6" cstate="print">
+                        <a:blip r:embed="rId8" cstate="print">
                           <a:duotone>
                             <a:schemeClr val="accent1">
                               <a:shade val="45000"/>
@@ -511,7 +511,7 @@
                         <pic:cNvPicPr/>
                       </pic:nvPicPr>
                       <pic:blipFill>
-                        <a:blip r:embed="rId7" cstate="print">
+                        <a:blip r:embed="rId9" cstate="print">
                           <a:duotone>
                             <a:schemeClr val="accent1">
                               <a:shade val="45000"/>
@@ -2681,7 +2681,13 @@
         <w:rPr>
           <w:lang w:val="en-US"/>
         </w:rPr>
-        <w:t xml:space="preserve">Innovation serves as a cornerstone for competitive advantage in various industries. First and foremost, it allows firms to differentiate themselves from competitors, creating unique value propositions that attract customers. In dynamic markets, where consumer preferences evolve rapidly, innovation helps companies stay relevant by adapting to changing trends. </w:t>
+        <w:t xml:space="preserve">Innovation is a pivotal element, allowing industries to differentiate enough from the others and allowing a firm to create a possible unique niche for attracting competitors and try to stay relevant in a field, trying to look beyond to look forward, considering the rapid evolution of propositions, trends, customers and rapid evolution. </w:t>
+      </w:r>
+      <w:r>
+        <w:rPr>
+          <w:lang w:val="en-US"/>
+        </w:rPr>
+        <w:t xml:space="preserve">In dynamic markets, where consumer preferences evolve rapidly, innovation helps companies stay relevant by adapting to changing trends. </w:t>
       </w:r>
     </w:p>
     <w:p>
@@ -2713,6 +2719,101 @@
         <w:rPr>
           <w:lang w:val="en-US"/>
         </w:rPr>
+        <w:t>Essentially, it enables to:</w:t>
+      </w:r>
+    </w:p>
+    <w:p>
+      <w:pPr>
+        <w:pStyle w:val="Paragrafoelenco"/>
+        <w:numPr>
+          <w:ilvl w:val="1"/>
+          <w:numId w:val="37"/>
+        </w:numPr>
+        <w:rPr>
+          <w:lang w:val="en-US"/>
+        </w:rPr>
+      </w:pPr>
+      <w:r>
+        <w:rPr>
+          <w:lang w:val="en-US"/>
+        </w:rPr>
+        <w:t xml:space="preserve">introduce more products and service variation, better </w:t>
+      </w:r>
+      <w:proofErr w:type="spellStart"/>
+      <w:r>
+        <w:rPr>
+          <w:lang w:val="en-US"/>
+        </w:rPr>
+        <w:t>segmentating</w:t>
+      </w:r>
+      <w:proofErr w:type="spellEnd"/>
+      <w:r>
+        <w:rPr>
+          <w:lang w:val="en-US"/>
+        </w:rPr>
+        <w:t xml:space="preserve"> the market and introducing new ways of penetration</w:t>
+      </w:r>
+    </w:p>
+    <w:p>
+      <w:pPr>
+        <w:pStyle w:val="Paragrafoelenco"/>
+        <w:numPr>
+          <w:ilvl w:val="1"/>
+          <w:numId w:val="37"/>
+        </w:numPr>
+        <w:rPr>
+          <w:lang w:val="en-US"/>
+        </w:rPr>
+      </w:pPr>
+      <w:r>
+        <w:rPr>
+          <w:lang w:val="en-US"/>
+        </w:rPr>
+        <w:t>improve existing products and services so that they provide better utility to customers</w:t>
+      </w:r>
+    </w:p>
+    <w:p>
+      <w:pPr>
+        <w:pStyle w:val="Paragrafoelenco"/>
+        <w:numPr>
+          <w:ilvl w:val="1"/>
+          <w:numId w:val="37"/>
+        </w:numPr>
+        <w:rPr>
+          <w:lang w:val="en-US"/>
+        </w:rPr>
+      </w:pPr>
+      <w:r>
+        <w:rPr>
+          <w:lang w:val="en-US"/>
+        </w:rPr>
+        <w:t xml:space="preserve">improve production processes so goods and services can be delivered </w:t>
+      </w:r>
+      <w:proofErr w:type="spellStart"/>
+      <w:r>
+        <w:rPr>
+          <w:lang w:val="en-US"/>
+        </w:rPr>
+        <w:t>fatser</w:t>
+      </w:r>
+      <w:proofErr w:type="spellEnd"/>
+      <w:r>
+        <w:rPr>
+          <w:lang w:val="en-US"/>
+        </w:rPr>
+        <w:t xml:space="preserve"> and with better prices</w:t>
+      </w:r>
+    </w:p>
+    <w:p>
+      <w:pPr>
+        <w:rPr>
+          <w:lang w:val="en-US"/>
+        </w:rPr>
+      </w:pPr>
+      <w:r>
+        <w:rPr>
+          <w:lang w:val="en-US"/>
+        </w:rPr>
         <w:t>Beyond differentiation, innovation enables firms to protect their profit margins. The introduction of new and differentiated products allows companies to command premium prices, preventing commoditization and ensuring sustained profitability. Additionally, process innovations enhance efficiency, reducing costs and contributing to overall competitiveness.</w:t>
       </w:r>
     </w:p>
@@ -2726,7 +2827,20 @@
         <w:rPr>
           <w:lang w:val="en-US"/>
         </w:rPr>
-        <w:t>Furthermore, as highlighted in the summary, technological innovation is a significant driver of competitive success. Industries increasingly rely on advancements in technology to streamline processes, reduce product lifecycles, and cater to diverse market segments. Therefore, firms that embrace innovation position themselves to lead in these technological advancements, gaining a competitive edge.</w:t>
+        <w:t>Innovative means a new way of thinking, possibly with positive effects, while ensuring a lifecycle able to streamline processes in an efficient way, evolving each time; this also holds for technological innovation, where this process is very much evident, for example in processes like CAD/CAM, but also flexible manufacturing, enabling firms to produce more variants faster and cheaper each time.</w:t>
+      </w:r>
+    </w:p>
+    <w:p>
+      <w:pPr>
+        <w:rPr>
+          <w:lang w:val="en-US"/>
+        </w:rPr>
+      </w:pPr>
+      <w:r>
+        <w:rPr>
+          <w:lang w:val="en-US"/>
+        </w:rPr>
+        <w:t>This way, we shorten production processes, improving a firm’s option for working.</w:t>
       </w:r>
     </w:p>
     <w:p>
@@ -2748,222 +2862,60 @@
       </w:r>
     </w:p>
     <w:p>
-      <w:r>
-        <w:rPr>
-          <w:i/>
-          <w:iCs/>
-        </w:rPr>
-        <w:t>Advantages:</w:t>
-      </w:r>
-    </w:p>
-    <w:p>
-      <w:pPr>
-        <w:numPr>
-          <w:ilvl w:val="0"/>
-          <w:numId w:val="24"/>
-        </w:numPr>
-        <w:rPr>
-          <w:lang w:val="en-US"/>
-        </w:rPr>
-      </w:pPr>
-      <w:r>
-        <w:rPr>
-          <w:b/>
-          <w:bCs/>
-          <w:lang w:val="en-US"/>
-        </w:rPr>
-        <w:t>Sales Growth:</w:t>
-      </w:r>
-      <w:r>
-        <w:rPr>
-          <w:lang w:val="en-US"/>
-        </w:rPr>
-        <w:t xml:space="preserve"> Technological innovations often lead to the development of new products or services, contributing to increased sales and revenue.</w:t>
-      </w:r>
-    </w:p>
-    <w:p>
-      <w:pPr>
-        <w:numPr>
-          <w:ilvl w:val="0"/>
-          <w:numId w:val="24"/>
-        </w:numPr>
-        <w:rPr>
-          <w:lang w:val="en-US"/>
-        </w:rPr>
-      </w:pPr>
-      <w:r>
-        <w:rPr>
-          <w:b/>
-          <w:bCs/>
-          <w:lang w:val="en-US"/>
-        </w:rPr>
-        <w:t>Efficiency and Productivity:</w:t>
-      </w:r>
-      <w:r>
-        <w:rPr>
-          <w:lang w:val="en-US"/>
-        </w:rPr>
-        <w:t xml:space="preserve"> Process innovations, especially in the realm of information technology, can significantly enhance efficiency, streamline operations, and boost overall productivity.</w:t>
-      </w:r>
-    </w:p>
-    <w:p>
-      <w:pPr>
-        <w:numPr>
-          <w:ilvl w:val="0"/>
-          <w:numId w:val="24"/>
-        </w:numPr>
-        <w:rPr>
-          <w:lang w:val="en-US"/>
-        </w:rPr>
-      </w:pPr>
-      <w:r>
-        <w:rPr>
-          <w:b/>
-          <w:bCs/>
-          <w:lang w:val="en-US"/>
-        </w:rPr>
-        <w:t>Market Leadership:</w:t>
-      </w:r>
-      <w:r>
-        <w:rPr>
-          <w:lang w:val="en-US"/>
-        </w:rPr>
-        <w:t xml:space="preserve"> Being at the forefront of technological advancements allows a company to establish itself as a market leader, attracting both customers and top talent.</w:t>
-      </w:r>
-    </w:p>
-    <w:p>
-      <w:pPr>
-        <w:numPr>
-          <w:ilvl w:val="0"/>
-          <w:numId w:val="24"/>
-        </w:numPr>
-        <w:rPr>
-          <w:lang w:val="en-US"/>
-        </w:rPr>
-      </w:pPr>
-      <w:r>
-        <w:rPr>
-          <w:b/>
-          <w:bCs/>
-          <w:lang w:val="en-US"/>
-        </w:rPr>
-        <w:t>Global Reach:</w:t>
-      </w:r>
-      <w:r>
-        <w:rPr>
-          <w:lang w:val="en-US"/>
-        </w:rPr>
-        <w:t xml:space="preserve"> Innovation enables the delivery of goods and services to a global audience, expanding market reach and opportunities.</w:t>
-      </w:r>
-    </w:p>
-    <w:p>
-      <w:r>
-        <w:rPr>
-          <w:i/>
-          <w:iCs/>
-        </w:rPr>
-        <w:t>Disadvantages:</w:t>
-      </w:r>
-    </w:p>
-    <w:p>
-      <w:pPr>
-        <w:numPr>
-          <w:ilvl w:val="0"/>
-          <w:numId w:val="25"/>
-        </w:numPr>
-        <w:rPr>
-          <w:lang w:val="en-US"/>
-        </w:rPr>
-      </w:pPr>
-      <w:r>
-        <w:rPr>
-          <w:b/>
-          <w:bCs/>
-          <w:lang w:val="en-US"/>
-        </w:rPr>
-        <w:t>High Initial Costs:</w:t>
-      </w:r>
-      <w:r>
-        <w:rPr>
-          <w:lang w:val="en-US"/>
-        </w:rPr>
-        <w:t xml:space="preserve"> Research and development costs for innovative projects can be substantial, posing financial risks for firms, especially if the project doesn't yield the expected returns.</w:t>
-      </w:r>
-    </w:p>
-    <w:p>
-      <w:pPr>
-        <w:numPr>
-          <w:ilvl w:val="0"/>
-          <w:numId w:val="25"/>
-        </w:numPr>
-        <w:rPr>
-          <w:lang w:val="en-US"/>
-        </w:rPr>
-      </w:pPr>
-      <w:r>
-        <w:rPr>
-          <w:b/>
-          <w:bCs/>
-          <w:lang w:val="en-US"/>
-        </w:rPr>
-        <w:t>Uncertain Returns:</w:t>
-      </w:r>
-      <w:r>
-        <w:rPr>
-          <w:lang w:val="en-US"/>
-        </w:rPr>
-        <w:t xml:space="preserve"> The outcome of innovation projects is not always predictable, and there is a risk of failure or lower-than-expected market acceptance.</w:t>
-      </w:r>
-    </w:p>
-    <w:p>
-      <w:pPr>
-        <w:numPr>
-          <w:ilvl w:val="0"/>
-          <w:numId w:val="25"/>
-        </w:numPr>
-        <w:rPr>
-          <w:lang w:val="en-US"/>
-        </w:rPr>
-      </w:pPr>
-      <w:r>
-        <w:rPr>
-          <w:b/>
-          <w:bCs/>
-          <w:lang w:val="en-US"/>
-        </w:rPr>
-        <w:t>Resistance to Change:</w:t>
-      </w:r>
-      <w:r>
-        <w:rPr>
-          <w:lang w:val="en-US"/>
-        </w:rPr>
-        <w:t xml:space="preserve"> Employees and stakeholders may resist adopting new technologies or processes, hindering successful implementation.</w:t>
-      </w:r>
-    </w:p>
-    <w:p>
-      <w:pPr>
-        <w:numPr>
-          <w:ilvl w:val="0"/>
-          <w:numId w:val="25"/>
-        </w:numPr>
-        <w:rPr>
-          <w:lang w:val="en-US"/>
-        </w:rPr>
-      </w:pPr>
-      <w:r>
-        <w:rPr>
-          <w:b/>
-          <w:bCs/>
-          <w:lang w:val="en-US"/>
-        </w:rPr>
-        <w:lastRenderedPageBreak/>
-        <w:t>Negative Externalities:</w:t>
-      </w:r>
-      <w:r>
-        <w:rPr>
-          <w:lang w:val="en-US"/>
-        </w:rPr>
-        <w:t xml:space="preserve"> As mentioned in the summary, innovation can lead to negative externalities such as pollution, posing ethical and environmental challenges.</w:t>
+      <w:pPr>
+        <w:rPr>
+          <w:lang w:val="en-US"/>
+        </w:rPr>
+      </w:pPr>
+      <w:r>
+        <w:rPr>
+          <w:lang w:val="en-US"/>
+        </w:rPr>
+        <w:t xml:space="preserve">Technological innovation brings an increase in knowledge and options available, given it contributes to development and formation of new standards pretty much everywhere, this way increasing GDP and standards of living worldwide. </w:t>
+      </w:r>
+    </w:p>
+    <w:p>
+      <w:pPr>
+        <w:rPr>
+          <w:lang w:val="en-US"/>
+        </w:rPr>
+      </w:pPr>
+      <w:r>
+        <w:rPr>
+          <w:lang w:val="en-US"/>
+        </w:rPr>
+        <w:t>There are many advantages to consider: first of all, the global reach it has, considering delivery of goods and services is faster and faster, so efficiency and productivity are greatly improved, boosting parallel operations and this way fastening development of new products and services. This contributes overall to an increase of sales and revenue.</w:t>
+      </w:r>
+    </w:p>
+    <w:p>
+      <w:pPr>
+        <w:rPr>
+          <w:lang w:val="en-US"/>
+        </w:rPr>
+      </w:pPr>
+      <w:r>
+        <w:rPr>
+          <w:lang w:val="en-US"/>
+        </w:rPr>
+        <w:t xml:space="preserve">On the converse, it may be costly for many firms, risking </w:t>
+      </w:r>
+      <w:r>
+        <w:rPr>
+          <w:lang w:val="en-US"/>
+        </w:rPr>
+        <w:t>investing</w:t>
+      </w:r>
+      <w:r>
+        <w:rPr>
+          <w:lang w:val="en-US"/>
+        </w:rPr>
+        <w:t xml:space="preserve"> capitals in new projects, bringing uncertain returns and making some more resistant to change. Other things to consider are definitely problems posed by negative externalities, e.g. problems like pollution, development of new technologies which might be disruptive for the environment, new medical technological which can bring unforeseen consequences</w:t>
+      </w:r>
+      <w:r>
+        <w:rPr>
+          <w:lang w:val="en-US"/>
+        </w:rPr>
+        <w:t xml:space="preserve"> such as antibiotic-resistant strains of bacteria and viruses, hence posing moral dilemmas about themes like genetic modifications</w:t>
       </w:r>
     </w:p>
     <w:p>
@@ -2981,6 +2933,7 @@
         <w:rPr>
           <w:lang w:val="en-US"/>
         </w:rPr>
+        <w:lastRenderedPageBreak/>
         <w:t>Why do you think so many innovation projects fail to generate an economic return?</w:t>
       </w:r>
     </w:p>
@@ -2994,167 +2947,20 @@
         <w:rPr>
           <w:lang w:val="en-US"/>
         </w:rPr>
-        <w:t>The failure of innovation projects to generate economic returns can be attributed to various factors:</w:t>
-      </w:r>
-    </w:p>
-    <w:p>
-      <w:pPr>
-        <w:numPr>
-          <w:ilvl w:val="0"/>
-          <w:numId w:val="25"/>
-        </w:numPr>
-        <w:rPr>
-          <w:lang w:val="en-US"/>
-        </w:rPr>
-      </w:pPr>
-      <w:r>
-        <w:rPr>
-          <w:b/>
-          <w:bCs/>
-          <w:lang w:val="en-US"/>
-        </w:rPr>
-        <w:t xml:space="preserve">Lack of Market Understanding: </w:t>
-      </w:r>
-      <w:r>
-        <w:rPr>
-          <w:lang w:val="en-US"/>
-        </w:rPr>
-        <w:t>Some projects fail because they do not adequately address a market need or solve a real problem. Understanding customer demands and market dynamics is crucial for successful innovation.</w:t>
-      </w:r>
-    </w:p>
-    <w:p>
-      <w:pPr>
-        <w:numPr>
-          <w:ilvl w:val="0"/>
-          <w:numId w:val="25"/>
-        </w:numPr>
-        <w:rPr>
-          <w:b/>
-          <w:bCs/>
-          <w:lang w:val="en-US"/>
-        </w:rPr>
-      </w:pPr>
-      <w:r>
-        <w:rPr>
-          <w:b/>
-          <w:bCs/>
-          <w:lang w:val="en-US"/>
-        </w:rPr>
-        <w:t xml:space="preserve">Inadequate Planning: </w:t>
-      </w:r>
-      <w:r>
-        <w:rPr>
-          <w:lang w:val="en-US"/>
-        </w:rPr>
-        <w:t>Poor project planning, including insufficient resource allocation, unrealistic timelines, and ineffective risk management, can lead to project failure.</w:t>
-      </w:r>
-    </w:p>
-    <w:p>
-      <w:pPr>
-        <w:numPr>
-          <w:ilvl w:val="0"/>
-          <w:numId w:val="25"/>
-        </w:numPr>
-        <w:rPr>
-          <w:b/>
-          <w:bCs/>
-          <w:lang w:val="en-US"/>
-        </w:rPr>
-      </w:pPr>
-      <w:r>
-        <w:rPr>
-          <w:b/>
-          <w:bCs/>
-          <w:lang w:val="en-US"/>
-        </w:rPr>
-        <w:t xml:space="preserve">Technological Challenges: </w:t>
-      </w:r>
-      <w:r>
-        <w:rPr>
-          <w:lang w:val="en-US"/>
-        </w:rPr>
-        <w:t>Technical complexities and unforeseen technological hurdles may arise, leading to delays, increased costs, or project abandonment.</w:t>
-      </w:r>
-    </w:p>
-    <w:p>
-      <w:pPr>
-        <w:numPr>
-          <w:ilvl w:val="0"/>
-          <w:numId w:val="25"/>
-        </w:numPr>
-        <w:rPr>
-          <w:b/>
-          <w:bCs/>
-          <w:lang w:val="en-US"/>
-        </w:rPr>
-      </w:pPr>
-      <w:r>
-        <w:rPr>
-          <w:b/>
-          <w:bCs/>
-          <w:lang w:val="en-US"/>
-        </w:rPr>
-        <w:t xml:space="preserve">Competitive Landscape: </w:t>
-      </w:r>
-      <w:r>
-        <w:rPr>
-          <w:lang w:val="en-US"/>
-        </w:rPr>
-        <w:t>Rapid changes in the competitive landscape or emergence of superior alternatives can diminish the economic viability of an innovation project.</w:t>
-      </w:r>
-    </w:p>
-    <w:p>
-      <w:pPr>
-        <w:numPr>
-          <w:ilvl w:val="0"/>
-          <w:numId w:val="25"/>
-        </w:numPr>
-        <w:rPr>
-          <w:b/>
-          <w:bCs/>
-          <w:lang w:val="en-US"/>
-        </w:rPr>
-      </w:pPr>
-      <w:r>
-        <w:rPr>
-          <w:b/>
-          <w:bCs/>
-          <w:lang w:val="en-US"/>
-        </w:rPr>
-        <w:t xml:space="preserve">Resistance to Change: </w:t>
-      </w:r>
-      <w:r>
-        <w:rPr>
-          <w:lang w:val="en-US"/>
-        </w:rPr>
-        <w:t>Internal factors, such as organizational resistance to change or a lack of employee buy-in, can impede the successful implementation and adoption of innovative solutions.</w:t>
-      </w:r>
-    </w:p>
-    <w:p>
-      <w:pPr>
-        <w:numPr>
-          <w:ilvl w:val="0"/>
-          <w:numId w:val="25"/>
-        </w:numPr>
-        <w:rPr>
-          <w:b/>
-          <w:bCs/>
-          <w:lang w:val="en-US"/>
-        </w:rPr>
-      </w:pPr>
-      <w:r>
-        <w:rPr>
-          <w:b/>
-          <w:bCs/>
-          <w:lang w:val="en-US"/>
-        </w:rPr>
-        <w:t xml:space="preserve">Insufficient Funding: </w:t>
-      </w:r>
-      <w:r>
-        <w:rPr>
-          <w:lang w:val="en-US"/>
-        </w:rPr>
-        <w:t>Innovation projects often require sustained financial support. Inadequate funding can hinder progress or force premature project termination.</w:t>
+        <w:t>Innovation, by itself, means posing a risk and trying to think differently or move existing properties and goods differently to achieve better results and outcomes. Definitely, this does not go always right: many firms have a vision, but they can be conditioned by a general lack of market understanding, technically bringing a product which might seem feasible, but actually is more uncertain than anything else.</w:t>
+      </w:r>
+    </w:p>
+    <w:p>
+      <w:pPr>
+        <w:rPr>
+          <w:lang w:val="en-US"/>
+        </w:rPr>
+      </w:pPr>
+      <w:r>
+        <w:rPr>
+          <w:lang w:val="en-US"/>
+        </w:rPr>
+        <w:t>The eagerness to innovate might bring problems like lack of market understanding, given by poor and inadequate planning both for resources and people, while suffering from a competitive landscape, hence losing sectors of market. Also, creativity has to be redistributed in a structured process and exploited the right way: many struggle to understand how to create because they simply don’t support enough such a process, hence making it harder for firms to do something “for the people” – if implemented strategically, new means researched and planned, while also carefully crafted to have multiple solutions to support creation and new.</w:t>
       </w:r>
     </w:p>
     <w:p>
@@ -3200,329 +3006,168 @@
       </w:pPr>
       <w:r>
         <w:rPr>
-          <w:b/>
-          <w:bCs/>
-          <w:lang w:val="en-US"/>
-        </w:rPr>
-        <w:t>Advantages and Disadvantages of Innovators:</w:t>
-      </w:r>
-      <w:r>
-        <w:rPr>
-          <w:lang w:val="en-US"/>
-        </w:rPr>
-        <w:t xml:space="preserve"> a) </w:t>
-      </w:r>
-      <w:r>
-        <w:rPr>
-          <w:b/>
-          <w:bCs/>
-          <w:lang w:val="en-US"/>
-        </w:rPr>
-        <w:t>Individuals:</w:t>
-      </w:r>
-    </w:p>
-    <w:p>
-      <w:pPr>
-        <w:numPr>
-          <w:ilvl w:val="0"/>
-          <w:numId w:val="26"/>
-        </w:numPr>
-        <w:rPr>
-          <w:lang w:val="en-US"/>
-        </w:rPr>
-      </w:pPr>
-      <w:r>
-        <w:rPr>
-          <w:i/>
-          <w:iCs/>
-          <w:lang w:val="en-US"/>
-        </w:rPr>
-        <w:t>Advantages:</w:t>
-      </w:r>
-      <w:r>
-        <w:rPr>
-          <w:lang w:val="en-US"/>
-        </w:rPr>
-        <w:t xml:space="preserve"> High flexibility, diverse perspectives, ability to take risks.</w:t>
-      </w:r>
-    </w:p>
-    <w:p>
-      <w:pPr>
-        <w:numPr>
-          <w:ilvl w:val="0"/>
-          <w:numId w:val="26"/>
-        </w:numPr>
-        <w:rPr>
-          <w:lang w:val="en-US"/>
-        </w:rPr>
-      </w:pPr>
-      <w:r>
-        <w:rPr>
-          <w:i/>
-          <w:iCs/>
-          <w:lang w:val="en-US"/>
-        </w:rPr>
-        <w:t>Disadvantages:</w:t>
-      </w:r>
-      <w:r>
-        <w:rPr>
-          <w:lang w:val="en-US"/>
-        </w:rPr>
-        <w:t xml:space="preserve"> Limited resources, potential isolation, financial constraints.</w:t>
-      </w:r>
-    </w:p>
-    <w:p>
-      <w:r>
+          <w:lang w:val="en-US"/>
+        </w:rPr>
+        <w:t>Innovation can come from many different subjects and people:</w:t>
+      </w:r>
+    </w:p>
+    <w:p>
+      <w:pPr>
+        <w:rPr>
+          <w:lang w:val="en-US"/>
+        </w:rPr>
+      </w:pPr>
+      <w:r>
+        <w:rPr>
+          <w:lang w:val="en-US"/>
+        </w:rPr>
+        <w:t>a) if we consider individuals, this is a process that is personal, hence it’s highly flexible and can be risk-taking. Creativity is an individual process and has to have strong motivations and a personality able to be curious enough to discuss itself and always strive for originality, created always by a lot of study and work</w:t>
+      </w:r>
+      <w:r>
+        <w:rPr>
+          <w:lang w:val="en-US"/>
+        </w:rPr>
+        <w:t xml:space="preserve"> (consider inventors for example, feeling idealistic and separate)</w:t>
+      </w:r>
+      <w:r>
+        <w:rPr>
+          <w:lang w:val="en-US"/>
+        </w:rPr>
+        <w:t xml:space="preserve">. </w:t>
+      </w:r>
+      <w:r>
+        <w:rPr>
+          <w:lang w:val="en-US"/>
+        </w:rPr>
+        <w:t>Oftentimes, innovation may come directly from the users, who know their needs and</w:t>
+      </w:r>
+    </w:p>
+    <w:p>
+      <w:pPr>
+        <w:rPr>
+          <w:lang w:val="en-US"/>
+        </w:rPr>
+      </w:pPr>
+      <w:r>
+        <w:rPr>
+          <w:lang w:val="en-US"/>
+        </w:rPr>
+        <w:t>The main problem may come from disorganization, potentially being with limited resources and financial constraints, which might be limiting towards what can actually be achieved ideally</w:t>
+      </w:r>
+    </w:p>
+    <w:p>
+      <w:pPr>
+        <w:rPr>
+          <w:lang w:val="en-US"/>
+        </w:rPr>
+      </w:pPr>
+      <w:r>
+        <w:rPr>
+          <w:lang w:val="en-US"/>
+        </w:rPr>
         <w:t xml:space="preserve">b) </w:t>
       </w:r>
       <w:r>
         <w:rPr>
-          <w:b/>
-          <w:bCs/>
-        </w:rPr>
-        <w:t>Firms:</w:t>
-      </w:r>
-    </w:p>
-    <w:p>
-      <w:pPr>
-        <w:numPr>
-          <w:ilvl w:val="0"/>
-          <w:numId w:val="27"/>
-        </w:numPr>
-        <w:rPr>
-          <w:lang w:val="en-US"/>
-        </w:rPr>
-      </w:pPr>
-      <w:r>
-        <w:rPr>
-          <w:i/>
-          <w:iCs/>
-          <w:lang w:val="en-US"/>
-        </w:rPr>
-        <w:t>Advantages:</w:t>
-      </w:r>
-      <w:r>
-        <w:rPr>
-          <w:lang w:val="en-US"/>
-        </w:rPr>
-        <w:t xml:space="preserve"> Access to resources, structured processes, financial backing.</w:t>
-      </w:r>
-    </w:p>
-    <w:p>
-      <w:pPr>
-        <w:numPr>
-          <w:ilvl w:val="0"/>
-          <w:numId w:val="27"/>
-        </w:numPr>
-        <w:rPr>
-          <w:lang w:val="en-US"/>
-        </w:rPr>
-      </w:pPr>
-      <w:r>
-        <w:rPr>
-          <w:i/>
-          <w:iCs/>
-          <w:lang w:val="en-US"/>
-        </w:rPr>
-        <w:t>Disadvantages:</w:t>
-      </w:r>
-      <w:r>
-        <w:rPr>
-          <w:lang w:val="en-US"/>
-        </w:rPr>
-        <w:t xml:space="preserve"> Bureaucracy, resistance to change, potential for innovation to be stifled.</w:t>
-      </w:r>
-    </w:p>
-    <w:p>
-      <w:r>
-        <w:t xml:space="preserve">c) </w:t>
-      </w:r>
-      <w:r>
-        <w:rPr>
-          <w:b/>
-          <w:bCs/>
-        </w:rPr>
-        <w:t>Universities:</w:t>
-      </w:r>
-    </w:p>
-    <w:p>
-      <w:pPr>
-        <w:numPr>
-          <w:ilvl w:val="0"/>
-          <w:numId w:val="28"/>
-        </w:numPr>
-        <w:rPr>
-          <w:lang w:val="en-US"/>
-        </w:rPr>
-      </w:pPr>
-      <w:r>
-        <w:rPr>
-          <w:i/>
-          <w:iCs/>
-          <w:lang w:val="en-US"/>
-        </w:rPr>
-        <w:t>Advantages:</w:t>
-      </w:r>
-      <w:r>
-        <w:rPr>
-          <w:lang w:val="en-US"/>
-        </w:rPr>
-        <w:t xml:space="preserve"> Academic freedom, research focus, knowledge generation.</w:t>
-      </w:r>
-    </w:p>
-    <w:p>
-      <w:pPr>
-        <w:numPr>
-          <w:ilvl w:val="0"/>
-          <w:numId w:val="28"/>
-        </w:numPr>
-        <w:rPr>
-          <w:lang w:val="en-US"/>
-        </w:rPr>
-      </w:pPr>
-      <w:r>
-        <w:rPr>
-          <w:i/>
-          <w:iCs/>
-          <w:lang w:val="en-US"/>
-        </w:rPr>
-        <w:t>Disadvantages:</w:t>
-      </w:r>
-      <w:r>
-        <w:rPr>
-          <w:lang w:val="en-US"/>
-        </w:rPr>
-        <w:t xml:space="preserve"> Limited commercialization expertise, slower implementation.</w:t>
-      </w:r>
-    </w:p>
-    <w:p>
-      <w:r>
-        <w:t xml:space="preserve">d) </w:t>
-      </w:r>
-      <w:r>
-        <w:rPr>
-          <w:b/>
-          <w:bCs/>
-        </w:rPr>
-        <w:t>Government Institutions:</w:t>
-      </w:r>
-    </w:p>
-    <w:p>
-      <w:pPr>
-        <w:numPr>
-          <w:ilvl w:val="0"/>
-          <w:numId w:val="29"/>
-        </w:numPr>
-        <w:rPr>
-          <w:lang w:val="en-US"/>
-        </w:rPr>
-      </w:pPr>
-      <w:r>
-        <w:rPr>
-          <w:i/>
-          <w:iCs/>
-          <w:lang w:val="en-US"/>
-        </w:rPr>
-        <w:t>Advantages:</w:t>
-      </w:r>
-      <w:r>
-        <w:rPr>
-          <w:lang w:val="en-US"/>
-        </w:rPr>
-        <w:t xml:space="preserve"> Significant funding, long-term vision, infrastructure support.</w:t>
-      </w:r>
-    </w:p>
-    <w:p>
-      <w:pPr>
-        <w:numPr>
-          <w:ilvl w:val="0"/>
-          <w:numId w:val="29"/>
-        </w:numPr>
-        <w:rPr>
-          <w:lang w:val="en-US"/>
-        </w:rPr>
-      </w:pPr>
-      <w:r>
-        <w:rPr>
-          <w:i/>
-          <w:iCs/>
-          <w:lang w:val="en-US"/>
-        </w:rPr>
-        <w:t>Disadvantages:</w:t>
-      </w:r>
-      <w:r>
-        <w:rPr>
-          <w:lang w:val="en-US"/>
-        </w:rPr>
-        <w:t xml:space="preserve"> Bureaucracy, potential lack of market understanding.</w:t>
-      </w:r>
-    </w:p>
-    <w:p>
-      <w:r>
-        <w:br w:type="page"/>
-      </w:r>
-    </w:p>
-    <w:p>
-      <w:r>
+          <w:lang w:val="en-US"/>
+        </w:rPr>
+        <w:t xml:space="preserve">if we consider firms, the creativity process should start directly from the firm work itself, giving it mostly has access to resources and </w:t>
+      </w:r>
+      <w:r>
+        <w:rPr>
+          <w:lang w:val="en-US"/>
+        </w:rPr>
+        <w:t xml:space="preserve">this might be internally crafted to be a “mindset of new” – organizational creativity that is. </w:t>
+      </w:r>
+    </w:p>
+    <w:p>
+      <w:pPr>
+        <w:rPr>
+          <w:lang w:val="en-US"/>
+        </w:rPr>
+      </w:pPr>
+      <w:r>
+        <w:rPr>
+          <w:lang w:val="en-US"/>
+        </w:rPr>
+        <w:t>This often comes in the form of R&amp;D or even given from market (demand pull) or from scientific discovery (science push), hence exploring a variety of paths with different stakeholders or even complementors, firms meant to enhance I/O production. This can also come from the inside of a firm (internal) or even “absorbing” what others are doing (external).</w:t>
+      </w:r>
+    </w:p>
+    <w:p>
+      <w:pPr>
+        <w:rPr>
+          <w:lang w:val="en-US"/>
+        </w:rPr>
+      </w:pPr>
+      <w:r>
+        <w:rPr>
+          <w:lang w:val="en-US"/>
+        </w:rPr>
+        <w:t>While firms may have possibilities, the main disadvantages may often come in terms of the firm mentality itself, being resistant to innovation, or even bureaucracy, being very much linked to laws and conditions which stifle away possibilities of new.</w:t>
+      </w:r>
+    </w:p>
+    <w:p>
+      <w:pPr>
+        <w:rPr>
+          <w:lang w:val="en-US"/>
+        </w:rPr>
+      </w:pPr>
+      <w:r>
+        <w:rPr>
+          <w:lang w:val="en-US"/>
+        </w:rPr>
+        <w:t>c) if we consider universities, many of them encourage innovation, also being focused on research, this further helps spread of knowledge and academic freedom. Still, while attempts of patenting are made, some royalties are collected, but many times these inventions are slow in generation and not profitable enough to be commercialized.</w:t>
+      </w:r>
+    </w:p>
+    <w:p>
+      <w:pPr>
+        <w:rPr>
+          <w:lang w:val="en-US"/>
+        </w:rPr>
+      </w:pPr>
+      <w:r>
+        <w:rPr>
+          <w:lang w:val="en-US"/>
+        </w:rPr>
+        <w:t>d) if we consider governments, there is investment in</w:t>
+      </w:r>
+      <w:r>
+        <w:rPr>
+          <w:lang w:val="en-US"/>
+        </w:rPr>
+        <w:t>side the whole system, considering for example</w:t>
+      </w:r>
+      <w:r>
+        <w:rPr>
+          <w:lang w:val="en-US"/>
+        </w:rPr>
+        <w:t xml:space="preserve"> laboratories, science parks</w:t>
+      </w:r>
+      <w:r>
+        <w:rPr>
+          <w:lang w:val="en-US"/>
+        </w:rPr>
+        <w:t xml:space="preserve"> but even higher education plans and infrastructures with carefully planned </w:t>
+      </w:r>
+      <w:r>
+        <w:rPr>
+          <w:lang w:val="en-US"/>
+        </w:rPr>
         <w:lastRenderedPageBreak/>
-        <w:t xml:space="preserve">e) </w:t>
-      </w:r>
-      <w:r>
-        <w:rPr>
-          <w:b/>
-          <w:bCs/>
-        </w:rPr>
-        <w:t>Nonprofit Organizations:</w:t>
-      </w:r>
-    </w:p>
-    <w:p>
-      <w:pPr>
-        <w:numPr>
-          <w:ilvl w:val="0"/>
-          <w:numId w:val="30"/>
-        </w:numPr>
-        <w:rPr>
-          <w:lang w:val="en-US"/>
-        </w:rPr>
-      </w:pPr>
-      <w:r>
-        <w:rPr>
-          <w:i/>
-          <w:iCs/>
-          <w:lang w:val="en-US"/>
-        </w:rPr>
-        <w:t>Advantages:</w:t>
-      </w:r>
-      <w:r>
-        <w:rPr>
-          <w:lang w:val="en-US"/>
-        </w:rPr>
-        <w:t xml:space="preserve"> Mission-driven, potential for collaboration, societal impact.</w:t>
-      </w:r>
-    </w:p>
-    <w:p>
-      <w:pPr>
-        <w:numPr>
-          <w:ilvl w:val="0"/>
-          <w:numId w:val="30"/>
-        </w:numPr>
-        <w:rPr>
-          <w:lang w:val="en-US"/>
-        </w:rPr>
-      </w:pPr>
-      <w:r>
-        <w:rPr>
-          <w:i/>
-          <w:iCs/>
-          <w:lang w:val="en-US"/>
-        </w:rPr>
-        <w:t>Disadvantages:</w:t>
-      </w:r>
-      <w:r>
-        <w:rPr>
-          <w:lang w:val="en-US"/>
-        </w:rPr>
-        <w:t xml:space="preserve"> Limited funding, dependence on donations.</w:t>
+        <w:t>funding and a vision. This comes “from above”, so it may be “distant from reality”, not properly understanding the market or even being potentially closed by bureaucracy itself</w:t>
+      </w:r>
+    </w:p>
+    <w:p>
+      <w:pPr>
+        <w:rPr>
+          <w:lang w:val="en-US"/>
+        </w:rPr>
+      </w:pPr>
+      <w:r>
+        <w:rPr>
+          <w:lang w:val="en-US"/>
+        </w:rPr>
+        <w:t>e) if we consider nonprofit organizations, there is the potential for collaboration and R&amp;D, given oftentimes this is done internally. This may become socially useful, given the goal is nonprofit, so many organizations actually do this as a mean of more freedom, while at the same time putting time and resources in these ones. Often, they are mission-driven, and collaboration may spark here in different ways. As a matter of fact, they may have limited funding or possibly even depending from donations, hence being overall very limited</w:t>
       </w:r>
     </w:p>
     <w:p>
@@ -3558,6 +3203,117 @@
     </w:p>
     <w:p>
       <w:pPr>
+        <w:rPr>
+          <w:lang w:val="en-US"/>
+        </w:rPr>
+      </w:pPr>
+      <w:r>
+        <w:rPr>
+          <w:lang w:val="en-US"/>
+        </w:rPr>
+        <w:t>Modesty, self-teaching and ideals may come a long way when there is faith and master knowledge of a field. These people are often inventors, challenging the existing while at the same time improving on it to understand how breakthrough may come. The most common traits about inventors found were these ones:</w:t>
+      </w:r>
+    </w:p>
+    <w:p>
+      <w:pPr>
+        <w:pStyle w:val="Paragrafoelenco"/>
+        <w:numPr>
+          <w:ilvl w:val="0"/>
+          <w:numId w:val="38"/>
+        </w:numPr>
+        <w:rPr>
+          <w:lang w:val="en-US"/>
+        </w:rPr>
+      </w:pPr>
+      <w:r>
+        <w:rPr>
+          <w:lang w:val="en-US"/>
+        </w:rPr>
+        <w:t>They felt a sense of “separateness and tended to challenge rules</w:t>
+      </w:r>
+    </w:p>
+    <w:p>
+      <w:pPr>
+        <w:pStyle w:val="Paragrafoelenco"/>
+        <w:numPr>
+          <w:ilvl w:val="0"/>
+          <w:numId w:val="38"/>
+        </w:numPr>
+        <w:rPr>
+          <w:lang w:val="en-US"/>
+        </w:rPr>
+      </w:pPr>
+      <w:r>
+        <w:rPr>
+          <w:lang w:val="en-US"/>
+        </w:rPr>
+        <w:t>They had intense faith in their ability to achieve their objectives</w:t>
+      </w:r>
+    </w:p>
+    <w:p>
+      <w:pPr>
+        <w:pStyle w:val="Paragrafoelenco"/>
+        <w:numPr>
+          <w:ilvl w:val="0"/>
+          <w:numId w:val="38"/>
+        </w:numPr>
+        <w:rPr>
+          <w:lang w:val="en-US"/>
+        </w:rPr>
+      </w:pPr>
+      <w:r>
+        <w:rPr>
+          <w:lang w:val="en-US"/>
+        </w:rPr>
+        <w:t>They were keenly idealistic</w:t>
+      </w:r>
+    </w:p>
+    <w:p>
+      <w:pPr>
+        <w:pStyle w:val="Paragrafoelenco"/>
+        <w:numPr>
+          <w:ilvl w:val="0"/>
+          <w:numId w:val="38"/>
+        </w:numPr>
+        <w:rPr>
+          <w:lang w:val="en-US"/>
+        </w:rPr>
+      </w:pPr>
+      <w:r>
+        <w:rPr>
+          <w:lang w:val="en-US"/>
+        </w:rPr>
+        <w:t>They began with modest means and worked very hard for their success</w:t>
+      </w:r>
+    </w:p>
+    <w:p>
+      <w:pPr>
+        <w:pStyle w:val="Paragrafoelenco"/>
+        <w:numPr>
+          <w:ilvl w:val="0"/>
+          <w:numId w:val="38"/>
+        </w:numPr>
+        <w:rPr>
+          <w:lang w:val="en-US"/>
+        </w:rPr>
+      </w:pPr>
+      <w:r>
+        <w:rPr>
+          <w:lang w:val="en-US"/>
+        </w:rPr>
+        <w:t>They were often self-taught</w:t>
+      </w:r>
+    </w:p>
+    <w:p>
+      <w:pPr>
+        <w:pStyle w:val="Paragrafoelenco"/>
+        <w:rPr>
+          <w:lang w:val="en-US"/>
+        </w:rPr>
+      </w:pPr>
+    </w:p>
+    <w:p>
+      <w:pPr>
         <w:pStyle w:val="Paragrafoelenco"/>
         <w:numPr>
           <w:ilvl w:val="0"/>
@@ -3589,6 +3345,55 @@
     </w:p>
     <w:p>
       <w:pPr>
+        <w:rPr>
+          <w:lang w:val="en-US"/>
+        </w:rPr>
+      </w:pPr>
+      <w:r>
+        <w:rPr>
+          <w:lang w:val="en-US"/>
+        </w:rPr>
+        <w:t>Also other strategies may be</w:t>
+      </w:r>
+      <w:r>
+        <w:rPr>
+          <w:lang w:val="en-US"/>
+        </w:rPr>
+        <w:t xml:space="preserve"> </w:t>
+      </w:r>
+      <w:r>
+        <w:rPr>
+          <w:lang w:val="en-US"/>
+        </w:rPr>
+        <w:t xml:space="preserve">hosting "Hiring Happy Hours" </w:t>
+      </w:r>
+      <w:r>
+        <w:rPr>
+          <w:lang w:val="en-US"/>
+        </w:rPr>
+        <w:t>(opportunities to g</w:t>
+      </w:r>
+      <w:r>
+        <w:rPr>
+          <w:lang w:val="en-US"/>
+        </w:rPr>
+        <w:t>ive potential candidates the opportunity to get to know your team, have informational interviews, and learn more about your company before they decide whether they want to apply</w:t>
+      </w:r>
+      <w:r>
+        <w:rPr>
+          <w:lang w:val="en-US"/>
+        </w:rPr>
+        <w:t xml:space="preserve">), </w:t>
+      </w:r>
+      <w:r>
+        <w:rPr>
+          <w:lang w:val="en-US"/>
+        </w:rPr>
+        <w:t>filming employee testimonials, conducting shadow interviews, and organizing open house events.</w:t>
+      </w:r>
+    </w:p>
+    <w:p>
+      <w:pPr>
         <w:pStyle w:val="Paragrafoelenco"/>
         <w:numPr>
           <w:ilvl w:val="0"/>
@@ -3640,7 +3445,58 @@
         <w:rPr>
           <w:lang w:val="en-US"/>
         </w:rPr>
+        <w:lastRenderedPageBreak/>
         <w:t>A notable example is Google, which fosters creativity through initiatives like the 20% Time policy, encouraging employees to spend a portion of their working hours on personal projects. Google's culture promotes exploration, risk-taking, and collaboration, contributing to the overall creativity of the company.</w:t>
+      </w:r>
+      <w:r>
+        <w:rPr>
+          <w:lang w:val="en-US"/>
+        </w:rPr>
+        <w:t xml:space="preserve"> </w:t>
+      </w:r>
+      <w:r>
+        <w:rPr>
+          <w:lang w:val="en-US"/>
+        </w:rPr>
+        <w:t>Similarly, Facebook provides a range of benefits to its employees, fostering a conducive environment for creativity and innovation</w:t>
+      </w:r>
+      <w:r>
+        <w:rPr>
+          <w:lang w:val="en-US"/>
+        </w:rPr>
+        <w:t>.</w:t>
+      </w:r>
+    </w:p>
+    <w:p>
+      <w:pPr>
+        <w:rPr>
+          <w:lang w:val="en-US"/>
+        </w:rPr>
+      </w:pPr>
+      <w:r>
+        <w:rPr>
+          <w:lang w:val="en-US"/>
+        </w:rPr>
+        <w:t>In today's rapidly changing business landscape, companies like Apple, Tesla, and Amazon have excelled in nurturing innovation and creativity by promoting a culture where failures are viewed as learning opportunities rather than setbacks and focusing on understanding and meeting customer needs through feedback and user-centered design</w:t>
+      </w:r>
+      <w:r>
+        <w:rPr>
+          <w:lang w:val="en-US"/>
+        </w:rPr>
+        <w:t>.</w:t>
+      </w:r>
+    </w:p>
+    <w:p>
+      <w:pPr>
+        <w:rPr>
+          <w:lang w:val="en-US"/>
+        </w:rPr>
+      </w:pPr>
+      <w:r>
+        <w:rPr>
+          <w:lang w:val="en-US"/>
+        </w:rPr>
+        <w:t>In the creative, design, and tech sectors, hiring the right talent is considered an art form that goes beyond just filling a vacant role. Employers in these industries should seek candidates who bring not only technical skills but also soft skills, cultural understanding, and a unique vision that aligns with the organization's long-term goals</w:t>
       </w:r>
     </w:p>
     <w:p>
@@ -3662,147 +3518,66 @@
       </w:r>
     </w:p>
     <w:p>
-      <w:r>
-        <w:rPr>
-          <w:lang w:val="en-US"/>
-        </w:rPr>
-        <w:t>Collaborative research is becoming more prevalent for several reasons:</w:t>
-      </w:r>
-    </w:p>
-    <w:p>
-      <w:pPr>
-        <w:numPr>
-          <w:ilvl w:val="0"/>
-          <w:numId w:val="25"/>
-        </w:numPr>
-        <w:rPr>
-          <w:b/>
-          <w:bCs/>
-          <w:lang w:val="en-US"/>
-        </w:rPr>
-      </w:pPr>
-      <w:r>
-        <w:rPr>
-          <w:b/>
-          <w:bCs/>
-          <w:lang w:val="en-US"/>
-        </w:rPr>
-        <w:t xml:space="preserve">Complexity of Problems: </w:t>
-      </w:r>
-      <w:r>
-        <w:rPr>
-          <w:lang w:val="en-US"/>
-        </w:rPr>
-        <w:t>Many contemporary challenges require interdisciplinary solutions, necessitating collaboration.</w:t>
-      </w:r>
-    </w:p>
-    <w:p>
-      <w:pPr>
-        <w:numPr>
-          <w:ilvl w:val="0"/>
-          <w:numId w:val="25"/>
-        </w:numPr>
-        <w:rPr>
-          <w:b/>
-          <w:bCs/>
-          <w:lang w:val="en-US"/>
-        </w:rPr>
-      </w:pPr>
-      <w:r>
-        <w:rPr>
-          <w:b/>
-          <w:bCs/>
-          <w:lang w:val="en-US"/>
-        </w:rPr>
-        <w:t xml:space="preserve">Resource Pooling: </w:t>
-      </w:r>
-      <w:r>
-        <w:rPr>
-          <w:lang w:val="en-US"/>
-        </w:rPr>
-        <w:t>Collaborative efforts allow organizations to pool resources, share costs, and access diverse expertise.</w:t>
-      </w:r>
-    </w:p>
-    <w:p>
-      <w:pPr>
-        <w:numPr>
-          <w:ilvl w:val="0"/>
-          <w:numId w:val="25"/>
-        </w:numPr>
-        <w:rPr>
-          <w:b/>
-          <w:bCs/>
-          <w:lang w:val="en-US"/>
-        </w:rPr>
-      </w:pPr>
-      <w:r>
-        <w:rPr>
-          <w:b/>
-          <w:bCs/>
-          <w:lang w:val="en-US"/>
-        </w:rPr>
-        <w:t xml:space="preserve">Globalization: </w:t>
-      </w:r>
-      <w:r>
-        <w:rPr>
-          <w:lang w:val="en-US"/>
-        </w:rPr>
-        <w:t>Collaborative research enables tapping into a global pool of knowledge and expertise.</w:t>
-      </w:r>
-    </w:p>
-    <w:p>
-      <w:pPr>
-        <w:numPr>
-          <w:ilvl w:val="0"/>
-          <w:numId w:val="25"/>
-        </w:numPr>
-        <w:rPr>
-          <w:b/>
-          <w:bCs/>
-          <w:lang w:val="en-US"/>
-        </w:rPr>
-      </w:pPr>
-      <w:r>
-        <w:rPr>
-          <w:b/>
-          <w:bCs/>
-          <w:lang w:val="en-US"/>
-        </w:rPr>
-        <w:t xml:space="preserve">Rapid Technological Advances: </w:t>
-      </w:r>
-      <w:r>
-        <w:rPr>
-          <w:lang w:val="en-US"/>
-        </w:rPr>
-        <w:t>Keeping pace with rapidly evolving technologies is more feasible through shared efforts.</w:t>
-      </w:r>
-    </w:p>
-    <w:p>
-      <w:pPr>
-        <w:numPr>
-          <w:ilvl w:val="0"/>
-          <w:numId w:val="25"/>
-        </w:numPr>
-        <w:rPr>
-          <w:b/>
-          <w:bCs/>
-          <w:lang w:val="en-US"/>
-        </w:rPr>
-      </w:pPr>
-      <w:r>
-        <w:rPr>
-          <w:b/>
-          <w:bCs/>
-          <w:lang w:val="en-US"/>
-        </w:rPr>
-        <w:lastRenderedPageBreak/>
-        <w:t>Funding Opportunities</w:t>
-      </w:r>
-      <w:r>
-        <w:rPr>
-          <w:lang w:val="en-US"/>
-        </w:rPr>
-        <w:t>: Collaborative research may attract more funding opportunities, especially in areas that require substantial investment.</w:t>
+      <w:pPr>
+        <w:rPr>
+          <w:lang w:val="en-US"/>
+        </w:rPr>
+      </w:pPr>
+      <w:r>
+        <w:rPr>
+          <w:lang w:val="en-US"/>
+        </w:rPr>
+        <w:t xml:space="preserve">Collaborative research </w:t>
+      </w:r>
+      <w:r>
+        <w:rPr>
+          <w:lang w:val="en-US"/>
+        </w:rPr>
+        <w:t xml:space="preserve">means having different partners and stakeholders together, efficiently sharing their time, saving money and improving outcomes, while sharing expertise and provide common access to funding. It </w:t>
+      </w:r>
+      <w:r>
+        <w:rPr>
+          <w:lang w:val="en-US"/>
+        </w:rPr>
+        <w:t>is especially important in high-technology sectors where individual firms rarely possess all necessary resources and capabilities. As firms forge collaborative relationships, they weave a larger network that influences the diffusion of information and other resources</w:t>
+      </w:r>
+      <w:r>
+        <w:rPr>
+          <w:lang w:val="en-US"/>
+        </w:rPr>
+        <w:t>, which becomes a dynamic ever-changing network, spanning various fields and environments.</w:t>
+      </w:r>
+    </w:p>
+    <w:p>
+      <w:pPr>
+        <w:rPr>
+          <w:lang w:val="en-US"/>
+        </w:rPr>
+      </w:pPr>
+      <w:r>
+        <w:rPr>
+          <w:lang w:val="en-US"/>
+        </w:rPr>
+        <w:t xml:space="preserve">Sharing means having a coherent vision towards common goals, possibly gaining access to long-term success, speeding up innovation and development while, at the same time, driving innovation with access to a pool of common resources, possibly tackling different and complex problems, tapping global expertise while acquiring new solutions. </w:t>
+      </w:r>
+    </w:p>
+    <w:p>
+      <w:pPr>
+        <w:rPr>
+          <w:lang w:val="en-US"/>
+        </w:rPr>
+      </w:pPr>
+      <w:r>
+        <w:rPr>
+          <w:lang w:val="en-US"/>
+        </w:rPr>
+        <w:t xml:space="preserve">This can foster creation of technology clusters, where firms which have technologies/knowledge in common might come together to provide new solutions to different kinds of problems, both in infrastructure, mentality, market and resources. The likelihood of it happening depend on nature of the technologies, industry characteristics, cultural contexts: when these become apparent, there’s even the potential for technological spillovers, which make knowledge spread in a mobile way </w:t>
+      </w:r>
+      <w:r>
+        <w:rPr>
+          <w:lang w:val="en-US"/>
+        </w:rPr>
+        <w:t>and giving positive effects to the whole network.</w:t>
       </w:r>
     </w:p>
     <w:p>
@@ -3858,15 +3633,7 @@
           <w:bCs/>
           <w:lang w:val="en-US"/>
         </w:rPr>
-        <w:t>I</w:t>
-      </w:r>
-      <w:r>
-        <w:rPr>
-          <w:b/>
-          <w:bCs/>
-          <w:lang w:val="en-US"/>
-        </w:rPr>
-        <w:t xml:space="preserve">nvestment in Incumbent Technology: </w:t>
+        <w:t xml:space="preserve">Investment in Incumbent Technology: </w:t>
       </w:r>
       <w:r>
         <w:rPr>
@@ -3950,6 +3717,7 @@
         <w:rPr>
           <w:lang w:val="en-US"/>
         </w:rPr>
+        <w:lastRenderedPageBreak/>
         <w:t>Are well-established firms or new entrants more likely to a) develop and/or b) adopt new technologies? What are some reasons for your choice?</w:t>
       </w:r>
     </w:p>
@@ -4116,19 +3884,6 @@
     </w:p>
     <w:p>
       <w:pPr>
-        <w:rPr>
-          <w:lang w:val="en-US"/>
-        </w:rPr>
-      </w:pPr>
-      <w:r>
-        <w:rPr>
-          <w:lang w:val="en-US"/>
-        </w:rPr>
-        <w:br w:type="page"/>
-      </w:r>
-    </w:p>
-    <w:p>
-      <w:pPr>
         <w:pStyle w:val="Paragrafoelenco"/>
         <w:numPr>
           <w:ilvl w:val="0"/>
@@ -4142,7 +3897,6 @@
         <w:rPr>
           <w:lang w:val="en-US"/>
         </w:rPr>
-        <w:lastRenderedPageBreak/>
         <w:t xml:space="preserve">Why do technologies often improve faster than customer requirements? What are the advantages and disadvantages to a firm of developing a technology beyond the current state of market needs. </w:t>
       </w:r>
     </w:p>
@@ -4351,6 +4105,7 @@
           <w:bCs/>
           <w:lang w:val="en-US"/>
         </w:rPr>
+        <w:lastRenderedPageBreak/>
         <w:t>High Costs:</w:t>
       </w:r>
       <w:r>
@@ -4455,7 +4210,23 @@
           <w:b/>
           <w:bCs/>
         </w:rPr>
-        <w:t>Short Technology Cycles:</w:t>
+        <w:t xml:space="preserve">Short Technology </w:t>
+      </w:r>
+      <w:proofErr w:type="spellStart"/>
+      <w:r>
+        <w:rPr>
+          <w:b/>
+          <w:bCs/>
+        </w:rPr>
+        <w:t>Cycles</w:t>
+      </w:r>
+      <w:proofErr w:type="spellEnd"/>
+      <w:r>
+        <w:rPr>
+          <w:b/>
+          <w:bCs/>
+        </w:rPr>
+        <w:t>:</w:t>
       </w:r>
     </w:p>
     <w:p>
@@ -4545,7 +4316,23 @@
           <w:b/>
           <w:bCs/>
         </w:rPr>
-        <w:t>Long Technology Cycles:</w:t>
+        <w:t xml:space="preserve">Long Technology </w:t>
+      </w:r>
+      <w:proofErr w:type="spellStart"/>
+      <w:r>
+        <w:rPr>
+          <w:b/>
+          <w:bCs/>
+        </w:rPr>
+        <w:t>Cycles</w:t>
+      </w:r>
+      <w:proofErr w:type="spellEnd"/>
+      <w:r>
+        <w:rPr>
+          <w:b/>
+          <w:bCs/>
+        </w:rPr>
+        <w:t>:</w:t>
       </w:r>
     </w:p>
     <w:p>
@@ -4626,33 +4413,15 @@
     <w:p>
       <w:pPr>
         <w:rPr>
+          <w:lang w:val="en-US"/>
+        </w:rPr>
+      </w:pPr>
+      <w:r>
+        <w:rPr>
           <w:b/>
           <w:bCs/>
           <w:lang w:val="en-US"/>
         </w:rPr>
-      </w:pPr>
-      <w:r>
-        <w:rPr>
-          <w:b/>
-          <w:bCs/>
-          <w:lang w:val="en-US"/>
-        </w:rPr>
-        <w:br w:type="page"/>
-      </w:r>
-    </w:p>
-    <w:p>
-      <w:pPr>
-        <w:rPr>
-          <w:lang w:val="en-US"/>
-        </w:rPr>
-      </w:pPr>
-      <w:r>
-        <w:rPr>
-          <w:b/>
-          <w:bCs/>
-          <w:lang w:val="en-US"/>
-        </w:rPr>
-        <w:lastRenderedPageBreak/>
         <w:t>Factors Influencing Technology Cycle Length:</w:t>
       </w:r>
     </w:p>
@@ -4872,6 +4641,7 @@
         <w:rPr>
           <w:lang w:val="en-US"/>
         </w:rPr>
+        <w:lastRenderedPageBreak/>
         <w:t>What are some examples of industries not mentioned in the chapter that demonstrate increasing returns to adoption?</w:t>
       </w:r>
     </w:p>
@@ -5226,17 +4996,35 @@
     </w:p>
     <w:p>
       <w:pPr>
+        <w:rPr>
+          <w:rFonts w:asciiTheme="majorHAnsi" w:eastAsiaTheme="majorEastAsia" w:hAnsiTheme="majorHAnsi" w:cstheme="majorBidi"/>
+          <w:color w:val="0F4761" w:themeColor="accent1" w:themeShade="BF"/>
+          <w:sz w:val="32"/>
+          <w:szCs w:val="32"/>
+          <w:lang w:val="en-US"/>
+        </w:rPr>
+      </w:pPr>
+      <w:bookmarkStart w:id="12" w:name="_Toc155251458"/>
+      <w:r>
+        <w:rPr>
+          <w:lang w:val="en-US"/>
+        </w:rPr>
+        <w:br w:type="page"/>
+      </w:r>
+    </w:p>
+    <w:p>
+      <w:pPr>
         <w:pStyle w:val="Titolo2"/>
         <w:jc w:val="center"/>
         <w:rPr>
           <w:lang w:val="en-US"/>
         </w:rPr>
       </w:pPr>
-      <w:bookmarkStart w:id="12" w:name="_Toc155251458"/>
-      <w:r>
-        <w:rPr>
-          <w:lang w:val="en-US"/>
-        </w:rPr>
+      <w:r>
+        <w:rPr>
+          <w:lang w:val="en-US"/>
+        </w:rPr>
+        <w:lastRenderedPageBreak/>
         <w:t>Chapter 6</w:t>
       </w:r>
       <w:bookmarkEnd w:id="12"/>
@@ -5281,7 +5069,21 @@
         <w:rPr>
           <w:lang w:val="en-US"/>
         </w:rPr>
-        <w:t xml:space="preserve">, having concerns about global warming and dependence on oil of USA. Believing there was no correspondence on the market for an expensive sports car like the Toyota hybrid vehicles combined with a </w:t>
+        <w:t xml:space="preserve">, having concerns about global warming and dependence on oil of USA. Believing there was no correspondence on the market for an expensive sports car like the Toyota hybrid vehicles combined with </w:t>
+      </w:r>
+      <w:proofErr w:type="spellStart"/>
+      <w:r>
+        <w:rPr>
+          <w:lang w:val="en-US"/>
+        </w:rPr>
+        <w:t>a</w:t>
+      </w:r>
+      <w:proofErr w:type="spellEnd"/>
+      <w:r>
+        <w:rPr>
+          <w:lang w:val="en-US"/>
+        </w:rPr>
+        <w:t xml:space="preserve"> </w:t>
       </w:r>
       <w:r>
         <w:rPr>
@@ -5337,19 +5139,6 @@
           <w:lang w:val="en-US"/>
         </w:rPr>
         <w:t xml:space="preserve"> This way, Tesla could potentially become accessible to a broader market with funding it, becoming a significant player.</w:t>
-      </w:r>
-    </w:p>
-    <w:p>
-      <w:pPr>
-        <w:rPr>
-          <w:lang w:val="en-US"/>
-        </w:rPr>
-      </w:pPr>
-      <w:r>
-        <w:rPr>
-          <w:lang w:val="en-US"/>
-        </w:rPr>
-        <w:br w:type="page"/>
       </w:r>
     </w:p>
     <w:p>
@@ -5367,7 +5156,6 @@
         <w:rPr>
           <w:lang w:val="en-US"/>
         </w:rPr>
-        <w:lastRenderedPageBreak/>
         <w:t>How would you characterize competition in the auto industry?</w:t>
       </w:r>
     </w:p>
@@ -5609,6 +5397,7 @@
         <w:rPr>
           <w:lang w:val="en-US"/>
         </w:rPr>
+        <w:lastRenderedPageBreak/>
         <w:t xml:space="preserve">What is your assessment of Tesla’s moves into (a) mass-market cars, (b) batteries (car batteries and Powerwall), (c) solar panels? </w:t>
       </w:r>
       <w:r>
@@ -5641,20 +5430,33 @@
         <w:rPr>
           <w:lang w:val="en-US"/>
         </w:rPr>
-        <w:t>In batteries, Tesla desired to tackle a new market challenge, while also offering a solution which could be green, sustainable and innovative while entering the mass-market needs. This way, entering this market, new batteries and new energy-efficient solutions came n the form of supply-chain production, while facing new regulatory hurdles in adoption of these new technologies.</w:t>
-      </w:r>
-    </w:p>
-    <w:p>
-      <w:pPr>
-        <w:rPr>
-          <w:lang w:val="en-US"/>
-        </w:rPr>
-      </w:pPr>
-      <w:r>
-        <w:rPr>
-          <w:lang w:val="en-US"/>
-        </w:rPr>
-        <w:lastRenderedPageBreak/>
+        <w:t xml:space="preserve">In batteries, Tesla desired to tackle a new market challenge, while also offering a solution which could be green, sustainable and innovative while entering the mass-market needs. This way, entering this market, new batteries and new energy-efficient solutions came </w:t>
+      </w:r>
+      <w:proofErr w:type="spellStart"/>
+      <w:r>
+        <w:rPr>
+          <w:lang w:val="en-US"/>
+        </w:rPr>
+        <w:t>n</w:t>
+      </w:r>
+      <w:proofErr w:type="spellEnd"/>
+      <w:r>
+        <w:rPr>
+          <w:lang w:val="en-US"/>
+        </w:rPr>
+        <w:t xml:space="preserve"> the form of supply-chain production, while facing new regulatory hurdles in adoption of these new technologies.</w:t>
+      </w:r>
+    </w:p>
+    <w:p>
+      <w:pPr>
+        <w:rPr>
+          <w:lang w:val="en-US"/>
+        </w:rPr>
+      </w:pPr>
+      <w:r>
+        <w:rPr>
+          <w:lang w:val="en-US"/>
+        </w:rPr>
         <w:t xml:space="preserve">To be coherent with them all, the solar market represented another new way of innovation, with creating a </w:t>
       </w:r>
       <w:r>
@@ -5839,17 +5641,35 @@
     </w:p>
     <w:p>
       <w:pPr>
+        <w:rPr>
+          <w:rFonts w:asciiTheme="majorHAnsi" w:eastAsiaTheme="majorEastAsia" w:hAnsiTheme="majorHAnsi" w:cstheme="majorBidi"/>
+          <w:color w:val="0F4761" w:themeColor="accent1" w:themeShade="BF"/>
+          <w:sz w:val="32"/>
+          <w:szCs w:val="32"/>
+          <w:lang w:val="en-US"/>
+        </w:rPr>
+      </w:pPr>
+      <w:bookmarkStart w:id="13" w:name="_Toc155251459"/>
+      <w:r>
+        <w:rPr>
+          <w:lang w:val="en-US"/>
+        </w:rPr>
+        <w:br w:type="page"/>
+      </w:r>
+    </w:p>
+    <w:p>
+      <w:pPr>
         <w:pStyle w:val="Titolo2"/>
         <w:jc w:val="center"/>
         <w:rPr>
           <w:lang w:val="en-US"/>
         </w:rPr>
       </w:pPr>
-      <w:bookmarkStart w:id="13" w:name="_Toc155251459"/>
-      <w:r>
-        <w:rPr>
-          <w:lang w:val="en-US"/>
-        </w:rPr>
+      <w:r>
+        <w:rPr>
+          <w:lang w:val="en-US"/>
+        </w:rPr>
+        <w:lastRenderedPageBreak/>
         <w:t>Chapter 8</w:t>
       </w:r>
       <w:bookmarkEnd w:id="13"/>
@@ -5977,7 +5797,6 @@
         <w:rPr>
           <w:lang w:val="en-US"/>
         </w:rPr>
-        <w:lastRenderedPageBreak/>
         <w:t>Chapter 9</w:t>
       </w:r>
       <w:bookmarkEnd w:id="14"/>
@@ -6266,6 +6085,7 @@
         <w:rPr>
           <w:lang w:val="en-US"/>
         </w:rPr>
+        <w:lastRenderedPageBreak/>
         <w:t>Is the Stage-Gate process consistent with suggestions that firms adopt parallel processes? What impact do you think using Stage-Gate processes would have on development cycle time and development costs?</w:t>
       </w:r>
     </w:p>
@@ -6414,11 +6234,12 @@
         <w:rPr>
           <w:lang w:val="en-US"/>
         </w:rPr>
-        <w:lastRenderedPageBreak/>
         <w:t>What are some of the advantages and disadvantages of co-location? Are there some types of projects for which “virtual teams” are inappropriate?</w:t>
       </w:r>
     </w:p>
     <w:sectPr>
+      <w:headerReference w:type="default" r:id="rId10"/>
+      <w:footerReference w:type="default" r:id="rId11"/>
       <w:pgSz w:w="11906" w:h="16838"/>
       <w:pgMar w:top="1417" w:right="1134" w:bottom="1134" w:left="1134" w:header="708" w:footer="708" w:gutter="0"/>
       <w:pgNumType w:start="0"/>
@@ -6430,6 +6251,135 @@
 </w:document>
 </file>
 
+<file path=word/endnotes.xml><?xml version="1.0" encoding="utf-8"?>
+<w:endnotes xmlns:wpc="http://schemas.microsoft.com/office/word/2010/wordprocessingCanvas" xmlns:cx="http://schemas.microsoft.com/office/drawing/2014/chartex" xmlns:cx1="http://schemas.microsoft.com/office/drawing/2015/9/8/chartex" xmlns:cx2="http://schemas.microsoft.com/office/drawing/2015/10/21/chartex" xmlns:cx3="http://schemas.microsoft.com/office/drawing/2016/5/9/chartex" xmlns:cx4="http://schemas.microsoft.com/office/drawing/2016/5/10/chartex" xmlns:cx5="http://schemas.microsoft.com/office/drawing/2016/5/11/chartex" xmlns:cx6="http://schemas.microsoft.com/office/drawing/2016/5/12/chartex" xmlns:cx7="http://schemas.microsoft.com/office/drawing/2016/5/13/chartex" xmlns:cx8="http://schemas.microsoft.com/office/drawing/2016/5/14/chartex" xmlns:mc="http://schemas.openxmlformats.org/markup-compatibility/2006" xmlns:aink="http://schemas.microsoft.com/office/drawing/2016/ink" xmlns:am3d="http://schemas.microsoft.com/office/drawing/2017/model3d" xmlns:o="urn:schemas-microsoft-com:office:office" xmlns:oel="http://schemas.microsoft.com/office/2019/extlst" xmlns:r="http://schemas.openxmlformats.org/officeDocument/2006/relationships" xmlns:m="http://schemas.openxmlformats.org/officeDocument/2006/math" xmlns:v="urn:schemas-microsoft-com:vml" xmlns:wp14="http://schemas.microsoft.com/office/word/2010/wordprocessingDrawing" xmlns:wp="http://schemas.openxmlformats.org/drawingml/2006/wordprocessingDrawing" xmlns:w10="urn:schemas-microsoft-com:office:word" xmlns:w="http://schemas.openxmlformats.org/wordprocessingml/2006/main" xmlns:w14="http://schemas.microsoft.com/office/word/2010/wordml" xmlns:w15="http://schemas.microsoft.com/office/word/2012/wordml" xmlns:w16cex="http://schemas.microsoft.com/office/word/2018/wordml/cex" xmlns:w16cid="http://schemas.microsoft.com/office/word/2016/wordml/cid" xmlns:w16="http://schemas.microsoft.com/office/word/2018/wordml" xmlns:w16sdtdh="http://schemas.microsoft.com/office/word/2020/wordml/sdtdatahash" xmlns:w16se="http://schemas.microsoft.com/office/word/2015/wordml/symex" xmlns:wpg="http://schemas.microsoft.com/office/word/2010/wordprocessingGroup" xmlns:wpi="http://schemas.microsoft.com/office/word/2010/wordprocessingInk" xmlns:wne="http://schemas.microsoft.com/office/word/2006/wordml" xmlns:wps="http://schemas.microsoft.com/office/word/2010/wordprocessingShape" mc:Ignorable="w14 w15 w16se w16cid w16 w16cex w16sdtdh wp14">
+  <w:endnote w:type="separator" w:id="-1">
+    <w:p>
+      <w:pPr>
+        <w:spacing w:after="0" w:line="240" w:lineRule="auto"/>
+      </w:pPr>
+      <w:r>
+        <w:separator/>
+      </w:r>
+    </w:p>
+  </w:endnote>
+  <w:endnote w:type="continuationSeparator" w:id="0">
+    <w:p>
+      <w:pPr>
+        <w:spacing w:after="0" w:line="240" w:lineRule="auto"/>
+      </w:pPr>
+      <w:r>
+        <w:continuationSeparator/>
+      </w:r>
+    </w:p>
+  </w:endnote>
+</w:endnotes>
+</file>
+
+<file path=word/footer1.xml><?xml version="1.0" encoding="utf-8"?>
+<w:ftr xmlns:wpc="http://schemas.microsoft.com/office/word/2010/wordprocessingCanvas" xmlns:cx="http://schemas.microsoft.com/office/drawing/2014/chartex" xmlns:cx1="http://schemas.microsoft.com/office/drawing/2015/9/8/chartex" xmlns:cx2="http://schemas.microsoft.com/office/drawing/2015/10/21/chartex" xmlns:cx3="http://schemas.microsoft.com/office/drawing/2016/5/9/chartex" xmlns:cx4="http://schemas.microsoft.com/office/drawing/2016/5/10/chartex" xmlns:cx5="http://schemas.microsoft.com/office/drawing/2016/5/11/chartex" xmlns:cx6="http://schemas.microsoft.com/office/drawing/2016/5/12/chartex" xmlns:cx7="http://schemas.microsoft.com/office/drawing/2016/5/13/chartex" xmlns:cx8="http://schemas.microsoft.com/office/drawing/2016/5/14/chartex" xmlns:mc="http://schemas.openxmlformats.org/markup-compatibility/2006" xmlns:aink="http://schemas.microsoft.com/office/drawing/2016/ink" xmlns:am3d="http://schemas.microsoft.com/office/drawing/2017/model3d" xmlns:o="urn:schemas-microsoft-com:office:office" xmlns:oel="http://schemas.microsoft.com/office/2019/extlst" xmlns:r="http://schemas.openxmlformats.org/officeDocument/2006/relationships" xmlns:m="http://schemas.openxmlformats.org/officeDocument/2006/math" xmlns:v="urn:schemas-microsoft-com:vml" xmlns:wp14="http://schemas.microsoft.com/office/word/2010/wordprocessingDrawing" xmlns:wp="http://schemas.openxmlformats.org/drawingml/2006/wordprocessingDrawing" xmlns:w10="urn:schemas-microsoft-com:office:word" xmlns:w="http://schemas.openxmlformats.org/wordprocessingml/2006/main" xmlns:w14="http://schemas.microsoft.com/office/word/2010/wordml" xmlns:w15="http://schemas.microsoft.com/office/word/2012/wordml" xmlns:w16cex="http://schemas.microsoft.com/office/word/2018/wordml/cex" xmlns:w16cid="http://schemas.microsoft.com/office/word/2016/wordml/cid" xmlns:w16="http://schemas.microsoft.com/office/word/2018/wordml" xmlns:w16sdtdh="http://schemas.microsoft.com/office/word/2020/wordml/sdtdatahash" xmlns:w16se="http://schemas.microsoft.com/office/word/2015/wordml/symex" xmlns:wpg="http://schemas.microsoft.com/office/word/2010/wordprocessingGroup" xmlns:wpi="http://schemas.microsoft.com/office/word/2010/wordprocessingInk" xmlns:wne="http://schemas.microsoft.com/office/word/2006/wordml" xmlns:wps="http://schemas.microsoft.com/office/word/2010/wordprocessingShape" mc:Ignorable="w14 w15 w16se w16cid w16 w16cex w16sdtdh wp14">
+  <w:p>
+    <w:pPr>
+      <w:pStyle w:val="Pidipagina"/>
+      <w:rPr>
+        <w:i/>
+        <w:iCs/>
+      </w:rPr>
+    </w:pPr>
+    <w:r>
+      <w:rPr>
+        <w:i/>
+        <w:iCs/>
+      </w:rPr>
+      <w:t>Written by Gabriel R.</w:t>
+    </w:r>
+  </w:p>
+</w:ftr>
+</file>
+
+<file path=word/footnotes.xml><?xml version="1.0" encoding="utf-8"?>
+<w:footnotes xmlns:wpc="http://schemas.microsoft.com/office/word/2010/wordprocessingCanvas" xmlns:cx="http://schemas.microsoft.com/office/drawing/2014/chartex" xmlns:cx1="http://schemas.microsoft.com/office/drawing/2015/9/8/chartex" xmlns:cx2="http://schemas.microsoft.com/office/drawing/2015/10/21/chartex" xmlns:cx3="http://schemas.microsoft.com/office/drawing/2016/5/9/chartex" xmlns:cx4="http://schemas.microsoft.com/office/drawing/2016/5/10/chartex" xmlns:cx5="http://schemas.microsoft.com/office/drawing/2016/5/11/chartex" xmlns:cx6="http://schemas.microsoft.com/office/drawing/2016/5/12/chartex" xmlns:cx7="http://schemas.microsoft.com/office/drawing/2016/5/13/chartex" xmlns:cx8="http://schemas.microsoft.com/office/drawing/2016/5/14/chartex" xmlns:mc="http://schemas.openxmlformats.org/markup-compatibility/2006" xmlns:aink="http://schemas.microsoft.com/office/drawing/2016/ink" xmlns:am3d="http://schemas.microsoft.com/office/drawing/2017/model3d" xmlns:o="urn:schemas-microsoft-com:office:office" xmlns:oel="http://schemas.microsoft.com/office/2019/extlst" xmlns:r="http://schemas.openxmlformats.org/officeDocument/2006/relationships" xmlns:m="http://schemas.openxmlformats.org/officeDocument/2006/math" xmlns:v="urn:schemas-microsoft-com:vml" xmlns:wp14="http://schemas.microsoft.com/office/word/2010/wordprocessingDrawing" xmlns:wp="http://schemas.openxmlformats.org/drawingml/2006/wordprocessingDrawing" xmlns:w10="urn:schemas-microsoft-com:office:word" xmlns:w="http://schemas.openxmlformats.org/wordprocessingml/2006/main" xmlns:w14="http://schemas.microsoft.com/office/word/2010/wordml" xmlns:w15="http://schemas.microsoft.com/office/word/2012/wordml" xmlns:w16cex="http://schemas.microsoft.com/office/word/2018/wordml/cex" xmlns:w16cid="http://schemas.microsoft.com/office/word/2016/wordml/cid" xmlns:w16="http://schemas.microsoft.com/office/word/2018/wordml" xmlns:w16sdtdh="http://schemas.microsoft.com/office/word/2020/wordml/sdtdatahash" xmlns:w16se="http://schemas.microsoft.com/office/word/2015/wordml/symex" xmlns:wpg="http://schemas.microsoft.com/office/word/2010/wordprocessingGroup" xmlns:wpi="http://schemas.microsoft.com/office/word/2010/wordprocessingInk" xmlns:wne="http://schemas.microsoft.com/office/word/2006/wordml" xmlns:wps="http://schemas.microsoft.com/office/word/2010/wordprocessingShape" mc:Ignorable="w14 w15 w16se w16cid w16 w16cex w16sdtdh wp14">
+  <w:footnote w:type="separator" w:id="-1">
+    <w:p>
+      <w:pPr>
+        <w:spacing w:after="0" w:line="240" w:lineRule="auto"/>
+      </w:pPr>
+      <w:r>
+        <w:separator/>
+      </w:r>
+    </w:p>
+  </w:footnote>
+  <w:footnote w:type="continuationSeparator" w:id="0">
+    <w:p>
+      <w:pPr>
+        <w:spacing w:after="0" w:line="240" w:lineRule="auto"/>
+      </w:pPr>
+      <w:r>
+        <w:continuationSeparator/>
+      </w:r>
+    </w:p>
+  </w:footnote>
+</w:footnotes>
+</file>
+
+<file path=word/header1.xml><?xml version="1.0" encoding="utf-8"?>
+<w:hdr xmlns:wpc="http://schemas.microsoft.com/office/word/2010/wordprocessingCanvas" xmlns:cx="http://schemas.microsoft.com/office/drawing/2014/chartex" xmlns:cx1="http://schemas.microsoft.com/office/drawing/2015/9/8/chartex" xmlns:cx2="http://schemas.microsoft.com/office/drawing/2015/10/21/chartex" xmlns:cx3="http://schemas.microsoft.com/office/drawing/2016/5/9/chartex" xmlns:cx4="http://schemas.microsoft.com/office/drawing/2016/5/10/chartex" xmlns:cx5="http://schemas.microsoft.com/office/drawing/2016/5/11/chartex" xmlns:cx6="http://schemas.microsoft.com/office/drawing/2016/5/12/chartex" xmlns:cx7="http://schemas.microsoft.com/office/drawing/2016/5/13/chartex" xmlns:cx8="http://schemas.microsoft.com/office/drawing/2016/5/14/chartex" xmlns:mc="http://schemas.openxmlformats.org/markup-compatibility/2006" xmlns:aink="http://schemas.microsoft.com/office/drawing/2016/ink" xmlns:am3d="http://schemas.microsoft.com/office/drawing/2017/model3d" xmlns:o="urn:schemas-microsoft-com:office:office" xmlns:oel="http://schemas.microsoft.com/office/2019/extlst" xmlns:r="http://schemas.openxmlformats.org/officeDocument/2006/relationships" xmlns:m="http://schemas.openxmlformats.org/officeDocument/2006/math" xmlns:v="urn:schemas-microsoft-com:vml" xmlns:wp14="http://schemas.microsoft.com/office/word/2010/wordprocessingDrawing" xmlns:wp="http://schemas.openxmlformats.org/drawingml/2006/wordprocessingDrawing" xmlns:w10="urn:schemas-microsoft-com:office:word" xmlns:w="http://schemas.openxmlformats.org/wordprocessingml/2006/main" xmlns:w14="http://schemas.microsoft.com/office/word/2010/wordml" xmlns:w15="http://schemas.microsoft.com/office/word/2012/wordml" xmlns:w16cex="http://schemas.microsoft.com/office/word/2018/wordml/cex" xmlns:w16cid="http://schemas.microsoft.com/office/word/2016/wordml/cid" xmlns:w16="http://schemas.microsoft.com/office/word/2018/wordml" xmlns:w16sdtdh="http://schemas.microsoft.com/office/word/2020/wordml/sdtdatahash" xmlns:w16se="http://schemas.microsoft.com/office/word/2015/wordml/symex" xmlns:wpg="http://schemas.microsoft.com/office/word/2010/wordprocessingGroup" xmlns:wpi="http://schemas.microsoft.com/office/word/2010/wordprocessingInk" xmlns:wne="http://schemas.microsoft.com/office/word/2006/wordml" xmlns:wps="http://schemas.microsoft.com/office/word/2010/wordprocessingShape" mc:Ignorable="w14 w15 w16se w16cid w16 w16cex w16sdtdh wp14">
+  <w:sdt>
+    <w:sdtPr>
+      <w:id w:val="-453411612"/>
+      <w:docPartObj>
+        <w:docPartGallery w:val="Page Numbers (Top of Page)"/>
+        <w:docPartUnique/>
+      </w:docPartObj>
+    </w:sdtPr>
+    <w:sdtContent>
+      <w:p>
+        <w:pPr>
+          <w:pStyle w:val="Intestazione"/>
+        </w:pPr>
+        <w:r>
+          <w:fldChar w:fldCharType="begin"/>
+        </w:r>
+        <w:r>
+          <w:instrText>PAGE   \* MERGEFORMAT</w:instrText>
+        </w:r>
+        <w:r>
+          <w:fldChar w:fldCharType="separate"/>
+        </w:r>
+        <w:r>
+          <w:t>2</w:t>
+        </w:r>
+        <w:r>
+          <w:fldChar w:fldCharType="end"/>
+        </w:r>
+        <w:r>
+          <w:tab/>
+        </w:r>
+        <w:r>
+          <w:tab/>
+        </w:r>
+        <w:r>
+          <w:rPr>
+            <w:i/>
+            <w:iCs/>
+          </w:rPr>
+          <w:t>Q&amp;A Economics</w:t>
+        </w:r>
+      </w:p>
+    </w:sdtContent>
+  </w:sdt>
+  <w:p>
+    <w:pPr>
+      <w:pStyle w:val="Intestazione"/>
+      <w:rPr>
+        <w:i/>
+        <w:iCs/>
+      </w:rPr>
+    </w:pPr>
+  </w:p>
+</w:hdr>
+</file>
+
 <file path=word/numbering.xml><?xml version="1.0" encoding="utf-8"?>
 <w:numbering xmlns:wpc="http://schemas.microsoft.com/office/word/2010/wordprocessingCanvas" xmlns:cx="http://schemas.microsoft.com/office/drawing/2014/chartex" xmlns:cx1="http://schemas.microsoft.com/office/drawing/2015/9/8/chartex" xmlns:cx2="http://schemas.microsoft.com/office/drawing/2015/10/21/chartex" xmlns:cx3="http://schemas.microsoft.com/office/drawing/2016/5/9/chartex" xmlns:cx4="http://schemas.microsoft.com/office/drawing/2016/5/10/chartex" xmlns:cx5="http://schemas.microsoft.com/office/drawing/2016/5/11/chartex" xmlns:cx6="http://schemas.microsoft.com/office/drawing/2016/5/12/chartex" xmlns:cx7="http://schemas.microsoft.com/office/drawing/2016/5/13/chartex" xmlns:cx8="http://schemas.microsoft.com/office/drawing/2016/5/14/chartex" xmlns:mc="http://schemas.openxmlformats.org/markup-compatibility/2006" xmlns:aink="http://schemas.microsoft.com/office/drawing/2016/ink" xmlns:am3d="http://schemas.microsoft.com/office/drawing/2017/model3d" xmlns:o="urn:schemas-microsoft-com:office:office" xmlns:oel="http://schemas.microsoft.com/office/2019/extlst" xmlns:r="http://schemas.openxmlformats.org/officeDocument/2006/relationships" xmlns:m="http://schemas.openxmlformats.org/officeDocument/2006/math" xmlns:v="urn:schemas-microsoft-com:vml" xmlns:wp14="http://schemas.microsoft.com/office/word/2010/wordprocessingDrawing" xmlns:wp="http://schemas.openxmlformats.org/drawingml/2006/wordprocessingDrawing" xmlns:w10="urn:schemas-microsoft-com:office:word" xmlns:w="http://schemas.openxmlformats.org/wordprocessingml/2006/main" xmlns:w14="http://schemas.microsoft.com/office/word/2010/wordml" xmlns:w15="http://schemas.microsoft.com/office/word/2012/wordml" xmlns:w16cex="http://schemas.microsoft.com/office/word/2018/wordml/cex" xmlns:w16cid="http://schemas.microsoft.com/office/word/2016/wordml/cid" xmlns:w16="http://schemas.microsoft.com/office/word/2018/wordml" xmlns:w16sdtdh="http://schemas.microsoft.com/office/word/2020/wordml/sdtdatahash" xmlns:w16se="http://schemas.microsoft.com/office/word/2015/wordml/symex" xmlns:wpg="http://schemas.microsoft.com/office/word/2010/wordprocessingGroup" xmlns:wpi="http://schemas.microsoft.com/office/word/2010/wordprocessingInk" xmlns:wne="http://schemas.microsoft.com/office/word/2006/wordml" xmlns:wps="http://schemas.microsoft.com/office/word/2010/wordprocessingShape" mc:Ignorable="w14 w15 w16se w16cid w16 w16cex w16sdtdh wp14">
   <w:abstractNum w:abstractNumId="0" w15:restartNumberingAfterBreak="0">
@@ -7233,6 +7183,118 @@
     </w:lvl>
   </w:abstractNum>
   <w:abstractNum w:abstractNumId="7" w15:restartNumberingAfterBreak="0">
+    <w:nsid w:val="0D4F4569"/>
+    <w:multiLevelType w:val="hybridMultilevel"/>
+    <w:tmpl w:val="CFB27D20"/>
+    <w:lvl w:ilvl="0" w:tplc="93AEEA52">
+      <w:numFmt w:val="bullet"/>
+      <w:lvlText w:val="-"/>
+      <w:lvlJc w:val="left"/>
+      <w:pPr>
+        <w:ind w:left="720" w:hanging="360"/>
+      </w:pPr>
+      <w:rPr>
+        <w:rFonts w:ascii="Calibri" w:eastAsiaTheme="minorEastAsia" w:hAnsi="Calibri" w:cs="Calibri" w:hint="default"/>
+      </w:rPr>
+    </w:lvl>
+    <w:lvl w:ilvl="1" w:tplc="04100003">
+      <w:start w:val="1"/>
+      <w:numFmt w:val="bullet"/>
+      <w:lvlText w:val="o"/>
+      <w:lvlJc w:val="left"/>
+      <w:pPr>
+        <w:ind w:left="1440" w:hanging="360"/>
+      </w:pPr>
+      <w:rPr>
+        <w:rFonts w:ascii="Courier New" w:hAnsi="Courier New" w:cs="Courier New" w:hint="default"/>
+      </w:rPr>
+    </w:lvl>
+    <w:lvl w:ilvl="2" w:tplc="04100005">
+      <w:start w:val="1"/>
+      <w:numFmt w:val="bullet"/>
+      <w:lvlText w:val=""/>
+      <w:lvlJc w:val="left"/>
+      <w:pPr>
+        <w:ind w:left="2160" w:hanging="360"/>
+      </w:pPr>
+      <w:rPr>
+        <w:rFonts w:ascii="Wingdings" w:hAnsi="Wingdings" w:hint="default"/>
+      </w:rPr>
+    </w:lvl>
+    <w:lvl w:ilvl="3" w:tplc="04100001" w:tentative="1">
+      <w:start w:val="1"/>
+      <w:numFmt w:val="bullet"/>
+      <w:lvlText w:val=""/>
+      <w:lvlJc w:val="left"/>
+      <w:pPr>
+        <w:ind w:left="2880" w:hanging="360"/>
+      </w:pPr>
+      <w:rPr>
+        <w:rFonts w:ascii="Symbol" w:hAnsi="Symbol" w:hint="default"/>
+      </w:rPr>
+    </w:lvl>
+    <w:lvl w:ilvl="4" w:tplc="04100003" w:tentative="1">
+      <w:start w:val="1"/>
+      <w:numFmt w:val="bullet"/>
+      <w:lvlText w:val="o"/>
+      <w:lvlJc w:val="left"/>
+      <w:pPr>
+        <w:ind w:left="3600" w:hanging="360"/>
+      </w:pPr>
+      <w:rPr>
+        <w:rFonts w:ascii="Courier New" w:hAnsi="Courier New" w:cs="Courier New" w:hint="default"/>
+      </w:rPr>
+    </w:lvl>
+    <w:lvl w:ilvl="5" w:tplc="04100005" w:tentative="1">
+      <w:start w:val="1"/>
+      <w:numFmt w:val="bullet"/>
+      <w:lvlText w:val=""/>
+      <w:lvlJc w:val="left"/>
+      <w:pPr>
+        <w:ind w:left="4320" w:hanging="360"/>
+      </w:pPr>
+      <w:rPr>
+        <w:rFonts w:ascii="Wingdings" w:hAnsi="Wingdings" w:hint="default"/>
+      </w:rPr>
+    </w:lvl>
+    <w:lvl w:ilvl="6" w:tplc="04100001" w:tentative="1">
+      <w:start w:val="1"/>
+      <w:numFmt w:val="bullet"/>
+      <w:lvlText w:val=""/>
+      <w:lvlJc w:val="left"/>
+      <w:pPr>
+        <w:ind w:left="5040" w:hanging="360"/>
+      </w:pPr>
+      <w:rPr>
+        <w:rFonts w:ascii="Symbol" w:hAnsi="Symbol" w:hint="default"/>
+      </w:rPr>
+    </w:lvl>
+    <w:lvl w:ilvl="7" w:tplc="04100003" w:tentative="1">
+      <w:start w:val="1"/>
+      <w:numFmt w:val="bullet"/>
+      <w:lvlText w:val="o"/>
+      <w:lvlJc w:val="left"/>
+      <w:pPr>
+        <w:ind w:left="5760" w:hanging="360"/>
+      </w:pPr>
+      <w:rPr>
+        <w:rFonts w:ascii="Courier New" w:hAnsi="Courier New" w:cs="Courier New" w:hint="default"/>
+      </w:rPr>
+    </w:lvl>
+    <w:lvl w:ilvl="8" w:tplc="04100005" w:tentative="1">
+      <w:start w:val="1"/>
+      <w:numFmt w:val="bullet"/>
+      <w:lvlText w:val=""/>
+      <w:lvlJc w:val="left"/>
+      <w:pPr>
+        <w:ind w:left="6480" w:hanging="360"/>
+      </w:pPr>
+      <w:rPr>
+        <w:rFonts w:ascii="Wingdings" w:hAnsi="Wingdings" w:hint="default"/>
+      </w:rPr>
+    </w:lvl>
+  </w:abstractNum>
+  <w:abstractNum w:abstractNumId="8" w15:restartNumberingAfterBreak="0">
     <w:nsid w:val="0EC53E0B"/>
     <w:multiLevelType w:val="hybridMultilevel"/>
     <w:tmpl w:val="03D69010"/>
@@ -7321,7 +7383,7 @@
       </w:pPr>
     </w:lvl>
   </w:abstractNum>
-  <w:abstractNum w:abstractNumId="8" w15:restartNumberingAfterBreak="0">
+  <w:abstractNum w:abstractNumId="9" w15:restartNumberingAfterBreak="0">
     <w:nsid w:val="102506BB"/>
     <w:multiLevelType w:val="multilevel"/>
     <w:tmpl w:val="BE30B488"/>
@@ -7470,7 +7532,7 @@
       </w:rPr>
     </w:lvl>
   </w:abstractNum>
-  <w:abstractNum w:abstractNumId="9" w15:restartNumberingAfterBreak="0">
+  <w:abstractNum w:abstractNumId="10" w15:restartNumberingAfterBreak="0">
     <w:nsid w:val="105E28B6"/>
     <w:multiLevelType w:val="hybridMultilevel"/>
     <w:tmpl w:val="110EC006"/>
@@ -7556,7 +7618,7 @@
       </w:pPr>
     </w:lvl>
   </w:abstractNum>
-  <w:abstractNum w:abstractNumId="10" w15:restartNumberingAfterBreak="0">
+  <w:abstractNum w:abstractNumId="11" w15:restartNumberingAfterBreak="0">
     <w:nsid w:val="1529798C"/>
     <w:multiLevelType w:val="hybridMultilevel"/>
     <w:tmpl w:val="295AC7F0"/>
@@ -7645,7 +7707,7 @@
       </w:pPr>
     </w:lvl>
   </w:abstractNum>
-  <w:abstractNum w:abstractNumId="11" w15:restartNumberingAfterBreak="0">
+  <w:abstractNum w:abstractNumId="12" w15:restartNumberingAfterBreak="0">
     <w:nsid w:val="17E44A49"/>
     <w:multiLevelType w:val="hybridMultilevel"/>
     <w:tmpl w:val="4AAE55C2"/>
@@ -7731,7 +7793,7 @@
       </w:pPr>
     </w:lvl>
   </w:abstractNum>
-  <w:abstractNum w:abstractNumId="12" w15:restartNumberingAfterBreak="0">
+  <w:abstractNum w:abstractNumId="13" w15:restartNumberingAfterBreak="0">
     <w:nsid w:val="1A8C34F5"/>
     <w:multiLevelType w:val="multilevel"/>
     <w:tmpl w:val="A1165E74"/>
@@ -7880,7 +7942,7 @@
       </w:rPr>
     </w:lvl>
   </w:abstractNum>
-  <w:abstractNum w:abstractNumId="13" w15:restartNumberingAfterBreak="0">
+  <w:abstractNum w:abstractNumId="14" w15:restartNumberingAfterBreak="0">
     <w:nsid w:val="1B577CE6"/>
     <w:multiLevelType w:val="hybridMultilevel"/>
     <w:tmpl w:val="1466F7D6"/>
@@ -7969,7 +8031,7 @@
       </w:pPr>
     </w:lvl>
   </w:abstractNum>
-  <w:abstractNum w:abstractNumId="14" w15:restartNumberingAfterBreak="0">
+  <w:abstractNum w:abstractNumId="15" w15:restartNumberingAfterBreak="0">
     <w:nsid w:val="1ED86D4D"/>
     <w:multiLevelType w:val="multilevel"/>
     <w:tmpl w:val="ECC8722E"/>
@@ -8118,7 +8180,7 @@
       </w:rPr>
     </w:lvl>
   </w:abstractNum>
-  <w:abstractNum w:abstractNumId="15" w15:restartNumberingAfterBreak="0">
+  <w:abstractNum w:abstractNumId="16" w15:restartNumberingAfterBreak="0">
     <w:nsid w:val="225677BC"/>
     <w:multiLevelType w:val="multilevel"/>
     <w:tmpl w:val="5D284766"/>
@@ -8267,7 +8329,7 @@
       </w:rPr>
     </w:lvl>
   </w:abstractNum>
-  <w:abstractNum w:abstractNumId="16" w15:restartNumberingAfterBreak="0">
+  <w:abstractNum w:abstractNumId="17" w15:restartNumberingAfterBreak="0">
     <w:nsid w:val="28B8435A"/>
     <w:multiLevelType w:val="multilevel"/>
     <w:tmpl w:val="2ACC22C2"/>
@@ -8416,7 +8478,7 @@
       </w:rPr>
     </w:lvl>
   </w:abstractNum>
-  <w:abstractNum w:abstractNumId="17" w15:restartNumberingAfterBreak="0">
+  <w:abstractNum w:abstractNumId="18" w15:restartNumberingAfterBreak="0">
     <w:nsid w:val="2E1A5C0C"/>
     <w:multiLevelType w:val="multilevel"/>
     <w:tmpl w:val="EEB42BF4"/>
@@ -8565,7 +8627,7 @@
       </w:rPr>
     </w:lvl>
   </w:abstractNum>
-  <w:abstractNum w:abstractNumId="18" w15:restartNumberingAfterBreak="0">
+  <w:abstractNum w:abstractNumId="19" w15:restartNumberingAfterBreak="0">
     <w:nsid w:val="30B7063A"/>
     <w:multiLevelType w:val="hybridMultilevel"/>
     <w:tmpl w:val="30801F10"/>
@@ -8654,7 +8716,7 @@
       </w:pPr>
     </w:lvl>
   </w:abstractNum>
-  <w:abstractNum w:abstractNumId="19" w15:restartNumberingAfterBreak="0">
+  <w:abstractNum w:abstractNumId="20" w15:restartNumberingAfterBreak="0">
     <w:nsid w:val="33BB4E98"/>
     <w:multiLevelType w:val="hybridMultilevel"/>
     <w:tmpl w:val="22CA0CC0"/>
@@ -8768,7 +8830,7 @@
       </w:rPr>
     </w:lvl>
   </w:abstractNum>
-  <w:abstractNum w:abstractNumId="20" w15:restartNumberingAfterBreak="0">
+  <w:abstractNum w:abstractNumId="21" w15:restartNumberingAfterBreak="0">
     <w:nsid w:val="36592E1C"/>
     <w:multiLevelType w:val="hybridMultilevel"/>
     <w:tmpl w:val="FB9C4F62"/>
@@ -8860,7 +8922,7 @@
       </w:pPr>
     </w:lvl>
   </w:abstractNum>
-  <w:abstractNum w:abstractNumId="21" w15:restartNumberingAfterBreak="0">
+  <w:abstractNum w:abstractNumId="22" w15:restartNumberingAfterBreak="0">
     <w:nsid w:val="3F027391"/>
     <w:multiLevelType w:val="hybridMultilevel"/>
     <w:tmpl w:val="B4269466"/>
@@ -8949,7 +9011,7 @@
       </w:pPr>
     </w:lvl>
   </w:abstractNum>
-  <w:abstractNum w:abstractNumId="22" w15:restartNumberingAfterBreak="0">
+  <w:abstractNum w:abstractNumId="23" w15:restartNumberingAfterBreak="0">
     <w:nsid w:val="42311693"/>
     <w:multiLevelType w:val="multilevel"/>
     <w:tmpl w:val="78F6E4AE"/>
@@ -9098,7 +9160,7 @@
       </w:rPr>
     </w:lvl>
   </w:abstractNum>
-  <w:abstractNum w:abstractNumId="23" w15:restartNumberingAfterBreak="0">
+  <w:abstractNum w:abstractNumId="24" w15:restartNumberingAfterBreak="0">
     <w:nsid w:val="455056E4"/>
     <w:multiLevelType w:val="hybridMultilevel"/>
     <w:tmpl w:val="DFAA2326"/>
@@ -9211,7 +9273,101 @@
       </w:rPr>
     </w:lvl>
   </w:abstractNum>
-  <w:abstractNum w:abstractNumId="24" w15:restartNumberingAfterBreak="0">
+  <w:abstractNum w:abstractNumId="25" w15:restartNumberingAfterBreak="0">
+    <w:nsid w:val="485A5E34"/>
+    <w:multiLevelType w:val="hybridMultilevel"/>
+    <w:tmpl w:val="003C6B88"/>
+    <w:lvl w:ilvl="0" w:tplc="FFFFFFFF">
+      <w:start w:val="2022"/>
+      <w:numFmt w:val="decimal"/>
+      <w:lvlText w:val="%1"/>
+      <w:lvlJc w:val="left"/>
+      <w:pPr>
+        <w:ind w:left="1032" w:hanging="672"/>
+      </w:pPr>
+      <w:rPr>
+        <w:rFonts w:hint="default"/>
+      </w:rPr>
+    </w:lvl>
+    <w:lvl w:ilvl="1" w:tplc="04100001">
+      <w:start w:val="1"/>
+      <w:numFmt w:val="bullet"/>
+      <w:lvlText w:val=""/>
+      <w:lvlJc w:val="left"/>
+      <w:pPr>
+        <w:ind w:left="785" w:hanging="360"/>
+      </w:pPr>
+      <w:rPr>
+        <w:rFonts w:ascii="Symbol" w:hAnsi="Symbol" w:hint="default"/>
+      </w:rPr>
+    </w:lvl>
+    <w:lvl w:ilvl="2" w:tplc="FFFFFFFF">
+      <w:numFmt w:val="bullet"/>
+      <w:lvlText w:val="-"/>
+      <w:lvlJc w:val="left"/>
+      <w:pPr>
+        <w:ind w:left="2340" w:hanging="360"/>
+      </w:pPr>
+      <w:rPr>
+        <w:rFonts w:ascii="Aptos" w:eastAsiaTheme="minorHAnsi" w:hAnsi="Aptos" w:cstheme="minorBidi" w:hint="default"/>
+      </w:rPr>
+    </w:lvl>
+    <w:lvl w:ilvl="3" w:tplc="FFFFFFFF" w:tentative="1">
+      <w:start w:val="1"/>
+      <w:numFmt w:val="decimal"/>
+      <w:lvlText w:val="%4."/>
+      <w:lvlJc w:val="left"/>
+      <w:pPr>
+        <w:ind w:left="2880" w:hanging="360"/>
+      </w:pPr>
+    </w:lvl>
+    <w:lvl w:ilvl="4" w:tplc="FFFFFFFF" w:tentative="1">
+      <w:start w:val="1"/>
+      <w:numFmt w:val="lowerLetter"/>
+      <w:lvlText w:val="%5."/>
+      <w:lvlJc w:val="left"/>
+      <w:pPr>
+        <w:ind w:left="3600" w:hanging="360"/>
+      </w:pPr>
+    </w:lvl>
+    <w:lvl w:ilvl="5" w:tplc="FFFFFFFF" w:tentative="1">
+      <w:start w:val="1"/>
+      <w:numFmt w:val="lowerRoman"/>
+      <w:lvlText w:val="%6."/>
+      <w:lvlJc w:val="right"/>
+      <w:pPr>
+        <w:ind w:left="4320" w:hanging="180"/>
+      </w:pPr>
+    </w:lvl>
+    <w:lvl w:ilvl="6" w:tplc="FFFFFFFF" w:tentative="1">
+      <w:start w:val="1"/>
+      <w:numFmt w:val="decimal"/>
+      <w:lvlText w:val="%7."/>
+      <w:lvlJc w:val="left"/>
+      <w:pPr>
+        <w:ind w:left="5040" w:hanging="360"/>
+      </w:pPr>
+    </w:lvl>
+    <w:lvl w:ilvl="7" w:tplc="FFFFFFFF" w:tentative="1">
+      <w:start w:val="1"/>
+      <w:numFmt w:val="lowerLetter"/>
+      <w:lvlText w:val="%8."/>
+      <w:lvlJc w:val="left"/>
+      <w:pPr>
+        <w:ind w:left="5760" w:hanging="360"/>
+      </w:pPr>
+    </w:lvl>
+    <w:lvl w:ilvl="8" w:tplc="FFFFFFFF" w:tentative="1">
+      <w:start w:val="1"/>
+      <w:numFmt w:val="lowerRoman"/>
+      <w:lvlText w:val="%9."/>
+      <w:lvlJc w:val="right"/>
+      <w:pPr>
+        <w:ind w:left="6480" w:hanging="180"/>
+      </w:pPr>
+    </w:lvl>
+  </w:abstractNum>
+  <w:abstractNum w:abstractNumId="26" w15:restartNumberingAfterBreak="0">
     <w:nsid w:val="5450437A"/>
     <w:multiLevelType w:val="hybridMultilevel"/>
     <w:tmpl w:val="9F28354E"/>
@@ -9297,7 +9453,7 @@
       </w:pPr>
     </w:lvl>
   </w:abstractNum>
-  <w:abstractNum w:abstractNumId="25" w15:restartNumberingAfterBreak="0">
+  <w:abstractNum w:abstractNumId="27" w15:restartNumberingAfterBreak="0">
     <w:nsid w:val="5A3576F6"/>
     <w:multiLevelType w:val="hybridMultilevel"/>
     <w:tmpl w:val="0B7E488A"/>
@@ -9410,7 +9566,7 @@
       </w:rPr>
     </w:lvl>
   </w:abstractNum>
-  <w:abstractNum w:abstractNumId="26" w15:restartNumberingAfterBreak="0">
+  <w:abstractNum w:abstractNumId="28" w15:restartNumberingAfterBreak="0">
     <w:nsid w:val="5AEB44B7"/>
     <w:multiLevelType w:val="multilevel"/>
     <w:tmpl w:val="CC7E8CCC"/>
@@ -9559,7 +9715,7 @@
       </w:rPr>
     </w:lvl>
   </w:abstractNum>
-  <w:abstractNum w:abstractNumId="27" w15:restartNumberingAfterBreak="0">
+  <w:abstractNum w:abstractNumId="29" w15:restartNumberingAfterBreak="0">
     <w:nsid w:val="5E1C2727"/>
     <w:multiLevelType w:val="hybridMultilevel"/>
     <w:tmpl w:val="98B27D02"/>
@@ -9645,7 +9801,7 @@
       </w:pPr>
     </w:lvl>
   </w:abstractNum>
-  <w:abstractNum w:abstractNumId="28" w15:restartNumberingAfterBreak="0">
+  <w:abstractNum w:abstractNumId="30" w15:restartNumberingAfterBreak="0">
     <w:nsid w:val="61054619"/>
     <w:multiLevelType w:val="hybridMultilevel"/>
     <w:tmpl w:val="BFE65F00"/>
@@ -9734,7 +9890,7 @@
       </w:pPr>
     </w:lvl>
   </w:abstractNum>
-  <w:abstractNum w:abstractNumId="29" w15:restartNumberingAfterBreak="0">
+  <w:abstractNum w:abstractNumId="31" w15:restartNumberingAfterBreak="0">
     <w:nsid w:val="65553F5F"/>
     <w:multiLevelType w:val="hybridMultilevel"/>
     <w:tmpl w:val="C76AC6A4"/>
@@ -9823,7 +9979,7 @@
       </w:pPr>
     </w:lvl>
   </w:abstractNum>
-  <w:abstractNum w:abstractNumId="30" w15:restartNumberingAfterBreak="0">
+  <w:abstractNum w:abstractNumId="32" w15:restartNumberingAfterBreak="0">
     <w:nsid w:val="727A78A6"/>
     <w:multiLevelType w:val="multilevel"/>
     <w:tmpl w:val="75CEEEB2"/>
@@ -9972,7 +10128,7 @@
       </w:rPr>
     </w:lvl>
   </w:abstractNum>
-  <w:abstractNum w:abstractNumId="31" w15:restartNumberingAfterBreak="0">
+  <w:abstractNum w:abstractNumId="33" w15:restartNumberingAfterBreak="0">
     <w:nsid w:val="76C776C9"/>
     <w:multiLevelType w:val="hybridMultilevel"/>
     <w:tmpl w:val="9976CC70"/>
@@ -10061,10 +10217,10 @@
       </w:pPr>
     </w:lvl>
   </w:abstractNum>
-  <w:abstractNum w:abstractNumId="32" w15:restartNumberingAfterBreak="0">
+  <w:abstractNum w:abstractNumId="34" w15:restartNumberingAfterBreak="0">
     <w:nsid w:val="79BF5D95"/>
     <w:multiLevelType w:val="hybridMultilevel"/>
-    <w:tmpl w:val="4CAA873C"/>
+    <w:tmpl w:val="2CFE9182"/>
     <w:lvl w:ilvl="0" w:tplc="75BE89C0">
       <w:start w:val="2022"/>
       <w:numFmt w:val="decimal"/>
@@ -10089,14 +10245,16 @@
         <w:rFonts w:hint="default"/>
       </w:rPr>
     </w:lvl>
-    <w:lvl w:ilvl="2" w:tplc="0410001B" w:tentative="1">
-      <w:start w:val="1"/>
-      <w:numFmt w:val="lowerRoman"/>
-      <w:lvlText w:val="%3."/>
-      <w:lvlJc w:val="right"/>
-      <w:pPr>
-        <w:ind w:left="2160" w:hanging="180"/>
-      </w:pPr>
+    <w:lvl w:ilvl="2" w:tplc="CF4C0D26">
+      <w:numFmt w:val="bullet"/>
+      <w:lvlText w:val="-"/>
+      <w:lvlJc w:val="left"/>
+      <w:pPr>
+        <w:ind w:left="2340" w:hanging="360"/>
+      </w:pPr>
+      <w:rPr>
+        <w:rFonts w:ascii="Aptos" w:eastAsiaTheme="minorHAnsi" w:hAnsi="Aptos" w:cstheme="minorBidi" w:hint="default"/>
+      </w:rPr>
     </w:lvl>
     <w:lvl w:ilvl="3" w:tplc="0410000F" w:tentative="1">
       <w:start w:val="1"/>
@@ -10153,7 +10311,7 @@
       </w:pPr>
     </w:lvl>
   </w:abstractNum>
-  <w:abstractNum w:abstractNumId="33" w15:restartNumberingAfterBreak="0">
+  <w:abstractNum w:abstractNumId="35" w15:restartNumberingAfterBreak="0">
     <w:nsid w:val="79C727A2"/>
     <w:multiLevelType w:val="hybridMultilevel"/>
     <w:tmpl w:val="4B2418A0"/>
@@ -10242,7 +10400,7 @@
       </w:pPr>
     </w:lvl>
   </w:abstractNum>
-  <w:abstractNum w:abstractNumId="34" w15:restartNumberingAfterBreak="0">
+  <w:abstractNum w:abstractNumId="36" w15:restartNumberingAfterBreak="0">
     <w:nsid w:val="79F90C91"/>
     <w:multiLevelType w:val="multilevel"/>
     <w:tmpl w:val="6BA64FBE"/>
@@ -10391,7 +10549,7 @@
       </w:rPr>
     </w:lvl>
   </w:abstractNum>
-  <w:abstractNum w:abstractNumId="35" w15:restartNumberingAfterBreak="0">
+  <w:abstractNum w:abstractNumId="37" w15:restartNumberingAfterBreak="0">
     <w:nsid w:val="7E4E4908"/>
     <w:multiLevelType w:val="hybridMultilevel"/>
     <w:tmpl w:val="37AABD88"/>
@@ -10481,112 +10639,118 @@
     </w:lvl>
   </w:abstractNum>
   <w:num w:numId="1" w16cid:durableId="1732925246">
-    <w:abstractNumId w:val="19"/>
+    <w:abstractNumId w:val="20"/>
   </w:num>
   <w:num w:numId="2" w16cid:durableId="859398056">
-    <w:abstractNumId w:val="29"/>
+    <w:abstractNumId w:val="31"/>
   </w:num>
   <w:num w:numId="3" w16cid:durableId="1745253372">
-    <w:abstractNumId w:val="25"/>
+    <w:abstractNumId w:val="27"/>
   </w:num>
   <w:num w:numId="4" w16cid:durableId="1216045001">
-    <w:abstractNumId w:val="23"/>
+    <w:abstractNumId w:val="24"/>
   </w:num>
   <w:num w:numId="5" w16cid:durableId="1619337756">
-    <w:abstractNumId w:val="24"/>
+    <w:abstractNumId w:val="26"/>
   </w:num>
   <w:num w:numId="6" w16cid:durableId="205795471">
-    <w:abstractNumId w:val="11"/>
+    <w:abstractNumId w:val="12"/>
   </w:num>
   <w:num w:numId="7" w16cid:durableId="1292056982">
-    <w:abstractNumId w:val="28"/>
+    <w:abstractNumId w:val="30"/>
   </w:num>
   <w:num w:numId="8" w16cid:durableId="580452699">
-    <w:abstractNumId w:val="33"/>
+    <w:abstractNumId w:val="35"/>
   </w:num>
   <w:num w:numId="9" w16cid:durableId="128598429">
     <w:abstractNumId w:val="1"/>
   </w:num>
   <w:num w:numId="10" w16cid:durableId="1895653475">
-    <w:abstractNumId w:val="7"/>
+    <w:abstractNumId w:val="8"/>
   </w:num>
   <w:num w:numId="11" w16cid:durableId="1371346891">
     <w:abstractNumId w:val="2"/>
   </w:num>
   <w:num w:numId="12" w16cid:durableId="640699217">
+    <w:abstractNumId w:val="11"/>
+  </w:num>
+  <w:num w:numId="13" w16cid:durableId="1243953465">
+    <w:abstractNumId w:val="14"/>
+  </w:num>
+  <w:num w:numId="14" w16cid:durableId="670639915">
+    <w:abstractNumId w:val="22"/>
+  </w:num>
+  <w:num w:numId="15" w16cid:durableId="721635626">
     <w:abstractNumId w:val="10"/>
   </w:num>
-  <w:num w:numId="13" w16cid:durableId="1243953465">
-    <w:abstractNumId w:val="13"/>
-  </w:num>
-  <w:num w:numId="14" w16cid:durableId="670639915">
-    <w:abstractNumId w:val="21"/>
-  </w:num>
-  <w:num w:numId="15" w16cid:durableId="721635626">
-    <w:abstractNumId w:val="9"/>
-  </w:num>
   <w:num w:numId="16" w16cid:durableId="34816499">
-    <w:abstractNumId w:val="18"/>
+    <w:abstractNumId w:val="19"/>
   </w:num>
   <w:num w:numId="17" w16cid:durableId="321934282">
-    <w:abstractNumId w:val="32"/>
+    <w:abstractNumId w:val="34"/>
   </w:num>
   <w:num w:numId="18" w16cid:durableId="2077588434">
     <w:abstractNumId w:val="6"/>
   </w:num>
   <w:num w:numId="19" w16cid:durableId="1565212617">
-    <w:abstractNumId w:val="31"/>
+    <w:abstractNumId w:val="33"/>
   </w:num>
   <w:num w:numId="20" w16cid:durableId="885142614">
     <w:abstractNumId w:val="0"/>
   </w:num>
   <w:num w:numId="21" w16cid:durableId="1799955573">
-    <w:abstractNumId w:val="27"/>
+    <w:abstractNumId w:val="29"/>
   </w:num>
   <w:num w:numId="22" w16cid:durableId="1472031">
-    <w:abstractNumId w:val="20"/>
+    <w:abstractNumId w:val="21"/>
   </w:num>
   <w:num w:numId="23" w16cid:durableId="1036614351">
-    <w:abstractNumId w:val="35"/>
+    <w:abstractNumId w:val="37"/>
   </w:num>
   <w:num w:numId="24" w16cid:durableId="1360545906">
     <w:abstractNumId w:val="5"/>
   </w:num>
   <w:num w:numId="25" w16cid:durableId="1015158975">
-    <w:abstractNumId w:val="8"/>
+    <w:abstractNumId w:val="9"/>
   </w:num>
   <w:num w:numId="26" w16cid:durableId="1478112862">
-    <w:abstractNumId w:val="30"/>
+    <w:abstractNumId w:val="32"/>
   </w:num>
   <w:num w:numId="27" w16cid:durableId="1313215602">
-    <w:abstractNumId w:val="34"/>
+    <w:abstractNumId w:val="36"/>
   </w:num>
   <w:num w:numId="28" w16cid:durableId="1093824284">
     <w:abstractNumId w:val="3"/>
   </w:num>
   <w:num w:numId="29" w16cid:durableId="1329863482">
-    <w:abstractNumId w:val="22"/>
+    <w:abstractNumId w:val="23"/>
   </w:num>
   <w:num w:numId="30" w16cid:durableId="1548565733">
+    <w:abstractNumId w:val="18"/>
+  </w:num>
+  <w:num w:numId="31" w16cid:durableId="1661076656">
     <w:abstractNumId w:val="17"/>
   </w:num>
-  <w:num w:numId="31" w16cid:durableId="1661076656">
+  <w:num w:numId="32" w16cid:durableId="949438749">
     <w:abstractNumId w:val="16"/>
   </w:num>
-  <w:num w:numId="32" w16cid:durableId="949438749">
+  <w:num w:numId="33" w16cid:durableId="1808886905">
     <w:abstractNumId w:val="15"/>
   </w:num>
-  <w:num w:numId="33" w16cid:durableId="1808886905">
-    <w:abstractNumId w:val="14"/>
-  </w:num>
   <w:num w:numId="34" w16cid:durableId="168108209">
-    <w:abstractNumId w:val="12"/>
+    <w:abstractNumId w:val="13"/>
   </w:num>
   <w:num w:numId="35" w16cid:durableId="1765958652">
-    <w:abstractNumId w:val="26"/>
+    <w:abstractNumId w:val="28"/>
   </w:num>
   <w:num w:numId="36" w16cid:durableId="163207304">
     <w:abstractNumId w:val="4"/>
+  </w:num>
+  <w:num w:numId="37" w16cid:durableId="757484925">
+    <w:abstractNumId w:val="25"/>
+  </w:num>
+  <w:num w:numId="38" w16cid:durableId="1770811167">
+    <w:abstractNumId w:val="7"/>
   </w:num>
 </w:numbering>
 </file>
@@ -11614,6 +11778,50 @@
       <w:ind w:left="440"/>
     </w:pPr>
   </w:style>
+  <w:style w:type="paragraph" w:styleId="Intestazione">
+    <w:name w:val="header"/>
+    <w:basedOn w:val="Normale"/>
+    <w:link w:val="IntestazioneCarattere"/>
+    <w:uiPriority w:val="99"/>
+    <w:unhideWhenUsed/>
+    <w:rsid w:val="00676010"/>
+    <w:pPr>
+      <w:tabs>
+        <w:tab w:val="center" w:pos="4819"/>
+        <w:tab w:val="right" w:pos="9638"/>
+      </w:tabs>
+      <w:spacing w:after="0" w:line="240" w:lineRule="auto"/>
+    </w:pPr>
+  </w:style>
+  <w:style w:type="character" w:customStyle="1" w:styleId="IntestazioneCarattere">
+    <w:name w:val="Intestazione Carattere"/>
+    <w:basedOn w:val="Carpredefinitoparagrafo"/>
+    <w:link w:val="Intestazione"/>
+    <w:uiPriority w:val="99"/>
+    <w:rsid w:val="00676010"/>
+  </w:style>
+  <w:style w:type="paragraph" w:styleId="Pidipagina">
+    <w:name w:val="footer"/>
+    <w:basedOn w:val="Normale"/>
+    <w:link w:val="PidipaginaCarattere"/>
+    <w:uiPriority w:val="99"/>
+    <w:unhideWhenUsed/>
+    <w:rsid w:val="00676010"/>
+    <w:pPr>
+      <w:tabs>
+        <w:tab w:val="center" w:pos="4819"/>
+        <w:tab w:val="right" w:pos="9638"/>
+      </w:tabs>
+      <w:spacing w:after="0" w:line="240" w:lineRule="auto"/>
+    </w:pPr>
+  </w:style>
+  <w:style w:type="character" w:customStyle="1" w:styleId="PidipaginaCarattere">
+    <w:name w:val="Piè di pagina Carattere"/>
+    <w:basedOn w:val="Carpredefinitoparagrafo"/>
+    <w:link w:val="Pidipagina"/>
+    <w:uiPriority w:val="99"/>
+    <w:rsid w:val="00676010"/>
+  </w:style>
 </w:styles>
 </file>
 
@@ -11673,11 +11881,12 @@
     <w:pitch w:val="variable"/>
     <w:sig w:usb0="00000000" w:usb1="10000000" w:usb2="00000000" w:usb3="00000000" w:csb0="80000000" w:csb1="00000000"/>
   </w:font>
-  <w:font w:name="Aptos">
+  <w:font w:name="Calibri">
+    <w:panose1 w:val="020F0502020204030204"/>
     <w:charset w:val="00"/>
     <w:family w:val="swiss"/>
     <w:pitch w:val="variable"/>
-    <w:sig w:usb0="20000287" w:usb1="00000003" w:usb2="00000000" w:usb3="00000000" w:csb0="0000019F" w:csb1="00000000"/>
+    <w:sig w:usb0="E4002EFF" w:usb1="C200247B" w:usb2="00000009" w:usb3="00000000" w:csb0="000001FF" w:csb1="00000000"/>
   </w:font>
   <w:font w:name="Courier New">
     <w:panose1 w:val="02070309020205020404"/>
@@ -11693,12 +11902,11 @@
     <w:pitch w:val="variable"/>
     <w:sig w:usb0="00000000" w:usb1="10000000" w:usb2="00000000" w:usb3="00000000" w:csb0="80000000" w:csb1="00000000"/>
   </w:font>
-  <w:font w:name="Calibri">
-    <w:panose1 w:val="020F0502020204030204"/>
+  <w:font w:name="Aptos">
     <w:charset w:val="00"/>
     <w:family w:val="swiss"/>
     <w:pitch w:val="variable"/>
-    <w:sig w:usb0="E4002EFF" w:usb1="C200247B" w:usb2="00000009" w:usb3="00000000" w:csb0="000001FF" w:csb1="00000000"/>
+    <w:sig w:usb0="20000287" w:usb1="00000003" w:usb2="00000000" w:usb3="00000000" w:csb0="0000019F" w:csb1="00000000"/>
   </w:font>
   <w:font w:name="Aptos Display">
     <w:charset w:val="00"/>
@@ -11726,6 +11934,8 @@
   </w:compat>
   <w:rsids>
     <w:rsidRoot w:val="00801FC9"/>
+    <w:rsid w:val="000065E2"/>
+    <w:rsid w:val="002A40FC"/>
     <w:rsid w:val="00326B31"/>
     <w:rsid w:val="003602F8"/>
     <w:rsid w:val="003A3BEF"/>

</xml_diff>

<commit_message>
More Q&A and study of all notes
</commit_message>
<xml_diff>
--- a/Q&A Economics 23-24.docx
+++ b/Q&A Economics 23-24.docx
@@ -4774,13 +4774,7 @@
         <w:rPr>
           <w:lang w:val="en-US"/>
         </w:rPr>
-        <w:t>Dominant designs can benefit consumers by providing a more efficient and coherent marketplace. Standardization often leads to increased compatibility,</w:t>
-      </w:r>
-      <w:r>
-        <w:rPr>
-          <w:lang w:val="en-US"/>
-        </w:rPr>
-        <w:t xml:space="preserve"> making it easier t</w:t>
+        <w:t>Dominant designs can benefit consumers by providing a more efficient and coherent marketplace. Standardization often leads to increased compatibility, making it easier t</w:t>
       </w:r>
       <w:r>
         <w:rPr>
@@ -5021,23 +5015,6 @@
     </w:p>
     <w:p>
       <w:pPr>
-        <w:rPr>
-          <w:rFonts w:asciiTheme="majorHAnsi" w:eastAsiaTheme="majorEastAsia" w:hAnsiTheme="majorHAnsi" w:cstheme="majorBidi"/>
-          <w:color w:val="0F4761" w:themeColor="accent1" w:themeShade="BF"/>
-          <w:sz w:val="32"/>
-          <w:szCs w:val="32"/>
-          <w:lang w:val="en-US"/>
-        </w:rPr>
-      </w:pPr>
-      <w:r>
-        <w:rPr>
-          <w:lang w:val="en-US"/>
-        </w:rPr>
-        <w:br w:type="page"/>
-      </w:r>
-    </w:p>
-    <w:p>
-      <w:pPr>
         <w:pStyle w:val="Titolo2"/>
         <w:jc w:val="center"/>
         <w:rPr>
@@ -5049,7 +5026,6 @@
         <w:rPr>
           <w:lang w:val="en-US"/>
         </w:rPr>
-        <w:lastRenderedPageBreak/>
         <w:t>Chapter 6</w:t>
       </w:r>
       <w:bookmarkEnd w:id="12"/>
@@ -5069,21 +5045,21 @@
         <w:rPr>
           <w:lang w:val="en-US"/>
         </w:rPr>
-        <w:t>What is the difference between a strength, a competitive advantage, and a sustain</w:t>
-      </w:r>
-      <w:r>
-        <w:rPr>
-          <w:lang w:val="en-US"/>
-        </w:rPr>
-        <w:t xml:space="preserve">able competitive advantage? </w:t>
-      </w:r>
-    </w:p>
-    <w:p>
-      <w:pPr>
-        <w:rPr>
-          <w:lang w:val="en-US"/>
-        </w:rPr>
-      </w:pPr>
+        <w:t xml:space="preserve">What is the difference between a strength, a competitive advantage, and a sustainable competitive advantage? </w:t>
+      </w:r>
+    </w:p>
+    <w:p>
+      <w:pPr>
+        <w:rPr>
+          <w:lang w:val="en-US"/>
+        </w:rPr>
+      </w:pPr>
+      <w:r>
+        <w:rPr>
+          <w:lang w:val="en-US"/>
+        </w:rPr>
+        <w:t>A strength is a positive attribute or a capability which can positively impact the performance or success of a firm, encompassing various aspects of a firm, generally bringing added values to other things. The competitive advantage, instead, is one or a set of attributes which can allow to outperform rivals, offering superior products/services, lower prices, better customer service, etc. In the long run, it provides an edge in the competitive landscape, attracting this way more customers and achieving higher profitability. The sustainable counterpart, instead, offers a more robust and enduring form of advantage, considering it cannot be easily replicated in the long run.</w:t>
+      </w:r>
     </w:p>
     <w:p>
       <w:pPr>
@@ -5109,6 +5085,43 @@
           <w:lang w:val="en-US"/>
         </w:rPr>
       </w:pPr>
+      <w:r>
+        <w:rPr>
+          <w:lang w:val="en-US"/>
+        </w:rPr>
+        <w:t xml:space="preserve">A core competency is a set of integrated and harmonized abilities to significantly differentiate it from others; they </w:t>
+      </w:r>
+      <w:r>
+        <w:rPr>
+          <w:lang w:val="en-US"/>
+        </w:rPr>
+        <w:t>are not merely individual skills but rather a combination of skills, knowledge, technologies, and processes working together synergistically</w:t>
+      </w:r>
+      <w:r>
+        <w:rPr>
+          <w:lang w:val="en-US"/>
+        </w:rPr>
+        <w:t xml:space="preserve">. </w:t>
+      </w:r>
+    </w:p>
+    <w:p>
+      <w:pPr>
+        <w:rPr>
+          <w:lang w:val="en-US"/>
+        </w:rPr>
+      </w:pPr>
+      <w:r>
+        <w:rPr>
+          <w:lang w:val="en-US"/>
+        </w:rPr>
+        <w:t>T</w:t>
+      </w:r>
+      <w:r>
+        <w:rPr>
+          <w:lang w:val="en-US"/>
+        </w:rPr>
+        <w:t>he essence of a core competency lies in its ability to significantly differentiate the firm in the market, offering a competitive edge that is not easily imitated by competitors. It represents a harmonized deployment of resources that is not only valuable but also challenging for others to replicate, forming a crucial foundation for the firm's sustained success and market positioning.</w:t>
+      </w:r>
     </w:p>
     <w:p>
       <w:pPr>
@@ -5134,6 +5147,57 @@
           <w:lang w:val="en-US"/>
         </w:rPr>
       </w:pPr>
+      <w:r>
+        <w:rPr>
+          <w:lang w:val="en-US"/>
+        </w:rPr>
+        <w:t>Performing both external and internal analyses is crucial before identifying a firm's true core competencies because these analyses provide essential context and insights that shape the understanding of the organization's competitive position and internal capabilities.</w:t>
+      </w:r>
+    </w:p>
+    <w:p>
+      <w:pPr>
+        <w:rPr>
+          <w:lang w:val="en-US"/>
+        </w:rPr>
+      </w:pPr>
+      <w:r>
+        <w:rPr>
+          <w:lang w:val="en-US"/>
+        </w:rPr>
+        <w:t xml:space="preserve">There are external analysis models like </w:t>
+      </w:r>
+      <w:r>
+        <w:rPr>
+          <w:lang w:val="en-US"/>
+        </w:rPr>
+        <w:t>Porter's Five-Force Model and stakeholder analysis, helps the firm comprehend its environment. This involves assessing industry dynamics, competitive forces, and the interests of external entities.</w:t>
+      </w:r>
+      <w:r>
+        <w:rPr>
+          <w:lang w:val="en-US"/>
+        </w:rPr>
+        <w:t xml:space="preserve"> Understanding these is important to gain relevance in the context of competitive landscapes, helping identifying firms and strengths effectively.</w:t>
+      </w:r>
+    </w:p>
+    <w:p>
+      <w:pPr>
+        <w:rPr>
+          <w:lang w:val="en-US"/>
+        </w:rPr>
+      </w:pPr>
+      <w:r>
+        <w:rPr>
+          <w:lang w:val="en-US"/>
+        </w:rPr>
+        <w:t xml:space="preserve">On the other hand, internal analysis delves into the organization's strengths and weaknesses, examining its value chain activities and resource allocation. This introspective process helps in recognizing existing capabilities and potential areas for improvement. Without a clear understanding </w:t>
+      </w:r>
+      <w:r>
+        <w:rPr>
+          <w:lang w:val="en-US"/>
+        </w:rPr>
+        <w:lastRenderedPageBreak/>
+        <w:t>of internal dynamics, it's challenging to identify which aspects contribute significantly to the firm's competitive advantage and, consequently, its core competencies.</w:t>
+      </w:r>
     </w:p>
     <w:p>
       <w:pPr>
@@ -5159,6 +5223,168 @@
           <w:lang w:val="en-US"/>
         </w:rPr>
       </w:pPr>
+      <w:r>
+        <w:rPr>
+          <w:lang w:val="en-US"/>
+        </w:rPr>
+        <w:t>Take a wild guess related to the chapter: yes, we’re going to analyze Tesla, because we’re original people. A set of core competencies can be the following ones:</w:t>
+      </w:r>
+    </w:p>
+    <w:p>
+      <w:pPr>
+        <w:pStyle w:val="Paragrafoelenco"/>
+        <w:numPr>
+          <w:ilvl w:val="0"/>
+          <w:numId w:val="45"/>
+        </w:numPr>
+        <w:rPr>
+          <w:lang w:val="en-US"/>
+        </w:rPr>
+      </w:pPr>
+      <w:r>
+        <w:rPr>
+          <w:lang w:val="en-US"/>
+        </w:rPr>
+        <w:t>Electric Vehicle Technology: Tesla's expertise in electric vehicle (EV) technology is a significant core competency. The development of efficient electric powertrains and battery technology has set Tesla apart in the automotive industry.</w:t>
+      </w:r>
+    </w:p>
+    <w:p>
+      <w:pPr>
+        <w:pStyle w:val="Paragrafoelenco"/>
+        <w:rPr>
+          <w:lang w:val="en-US"/>
+        </w:rPr>
+      </w:pPr>
+    </w:p>
+    <w:p>
+      <w:pPr>
+        <w:pStyle w:val="Paragrafoelenco"/>
+        <w:numPr>
+          <w:ilvl w:val="0"/>
+          <w:numId w:val="45"/>
+        </w:numPr>
+        <w:rPr>
+          <w:lang w:val="en-US"/>
+        </w:rPr>
+      </w:pPr>
+      <w:r>
+        <w:rPr>
+          <w:lang w:val="en-US"/>
+        </w:rPr>
+        <w:t>Autonomous Driving: Tesla has invested heavily in autonomous driving capabilities. Its Autopilot feature and advancements in artificial intelligence contribute to a core competency that positions Tesla as a leader in autonomous vehicle technology.</w:t>
+      </w:r>
+    </w:p>
+    <w:p>
+      <w:pPr>
+        <w:pStyle w:val="Paragrafoelenco"/>
+        <w:rPr>
+          <w:lang w:val="en-US"/>
+        </w:rPr>
+      </w:pPr>
+    </w:p>
+    <w:p>
+      <w:pPr>
+        <w:pStyle w:val="Paragrafoelenco"/>
+        <w:numPr>
+          <w:ilvl w:val="0"/>
+          <w:numId w:val="45"/>
+        </w:numPr>
+        <w:rPr>
+          <w:lang w:val="en-US"/>
+        </w:rPr>
+      </w:pPr>
+      <w:r>
+        <w:rPr>
+          <w:lang w:val="en-US"/>
+        </w:rPr>
+        <w:t>Gigafactories: The establishment of Gigafactories in the U.S., China, and Europe is a core competency that enables Tesla to mass-produce batteries and vehicles efficiently. This vertically integrated approach enhances its production capabilities.</w:t>
+      </w:r>
+    </w:p>
+    <w:p>
+      <w:pPr>
+        <w:pStyle w:val="Paragrafoelenco"/>
+        <w:rPr>
+          <w:lang w:val="en-US"/>
+        </w:rPr>
+      </w:pPr>
+    </w:p>
+    <w:p>
+      <w:pPr>
+        <w:pStyle w:val="Paragrafoelenco"/>
+        <w:numPr>
+          <w:ilvl w:val="0"/>
+          <w:numId w:val="45"/>
+        </w:numPr>
+        <w:rPr>
+          <w:lang w:val="en-US"/>
+        </w:rPr>
+      </w:pPr>
+      <w:r>
+        <w:rPr>
+          <w:lang w:val="en-US"/>
+        </w:rPr>
+        <w:t>Brand and Market Positioning: Tesla has successfully built a strong brand associated with innovation, sustainability, and high-performance electric vehicles. This brand strength and market positioning represent a core competency in attracting customers and investors.</w:t>
+      </w:r>
+    </w:p>
+    <w:p>
+      <w:pPr>
+        <w:pStyle w:val="Paragrafoelenco"/>
+        <w:rPr>
+          <w:lang w:val="en-US"/>
+        </w:rPr>
+      </w:pPr>
+    </w:p>
+    <w:p>
+      <w:pPr>
+        <w:pStyle w:val="Paragrafoelenco"/>
+        <w:numPr>
+          <w:ilvl w:val="0"/>
+          <w:numId w:val="45"/>
+        </w:numPr>
+        <w:rPr>
+          <w:lang w:val="en-US"/>
+        </w:rPr>
+      </w:pPr>
+      <w:r>
+        <w:rPr>
+          <w:lang w:val="en-US"/>
+        </w:rPr>
+        <w:t>Charging Infrastructure: Tesla's investment in charging infrastructure, such as the Supercharger network, is a unique competency. It addresses a critical aspect of electric vehicle ownership, providing convenience and addressing concerns about charging availability.</w:t>
+      </w:r>
+    </w:p>
+    <w:p>
+      <w:pPr>
+        <w:pStyle w:val="Paragrafoelenco"/>
+        <w:rPr>
+          <w:lang w:val="en-US"/>
+        </w:rPr>
+      </w:pPr>
+    </w:p>
+    <w:p>
+      <w:pPr>
+        <w:pStyle w:val="Paragrafoelenco"/>
+        <w:numPr>
+          <w:ilvl w:val="0"/>
+          <w:numId w:val="45"/>
+        </w:numPr>
+        <w:rPr>
+          <w:lang w:val="en-US"/>
+        </w:rPr>
+      </w:pPr>
+      <w:r>
+        <w:rPr>
+          <w:lang w:val="en-US"/>
+        </w:rPr>
+        <w:t>Integration of Energy Products: Tesla's integration of energy products, including solar energy and energy storage solutions, showcases a core competency in diversifying its business and contributing to sustainability.</w:t>
+      </w:r>
+    </w:p>
+    <w:p>
+      <w:pPr>
+        <w:pStyle w:val="Paragrafoelenco"/>
+        <w:rPr>
+          <w:lang w:val="en-US"/>
+        </w:rPr>
+      </w:pPr>
     </w:p>
     <w:p>
       <w:pPr>
@@ -5175,21 +5401,77 @@
         <w:rPr>
           <w:lang w:val="en-US"/>
         </w:rPr>
-        <w:t>How is the idea of “strategic intent” different from models of strategy that emphasize achieving a fit between the firm’s strategies and its current strengths, weak</w:t>
-      </w:r>
-      <w:r>
-        <w:rPr>
-          <w:lang w:val="en-US"/>
-        </w:rPr>
-        <w:t xml:space="preserve">nesses, opportunities, and threats (SWOT)? </w:t>
-      </w:r>
-    </w:p>
-    <w:p>
-      <w:pPr>
-        <w:rPr>
-          <w:lang w:val="en-US"/>
-        </w:rPr>
-      </w:pPr>
+        <w:t xml:space="preserve">How is the idea of “strategic intent” different from models of strategy that emphasize achieving a fit between the firm’s strategies and its current strengths, weaknesses, opportunities, and threats (SWOT)? </w:t>
+      </w:r>
+    </w:p>
+    <w:p>
+      <w:pPr>
+        <w:rPr>
+          <w:lang w:val="en-US"/>
+        </w:rPr>
+      </w:pPr>
+      <w:r>
+        <w:rPr>
+          <w:lang w:val="en-US"/>
+        </w:rPr>
+        <w:t xml:space="preserve">Strategic intents are long-term goals, considering they are </w:t>
+      </w:r>
+      <w:r>
+        <w:rPr>
+          <w:lang w:val="en-US"/>
+        </w:rPr>
+        <w:t>primarily concerned with long-term, visionary goals that go beyond the immediate alignment with current resources and capabilities.</w:t>
+      </w:r>
+      <w:r>
+        <w:rPr>
+          <w:lang w:val="en-US"/>
+        </w:rPr>
+        <w:t xml:space="preserve"> Given the horizon of the strategy is longer, the SWOT analysis tries to align these goals with the company current vision, being more immediate and responsive, considering the current state of affairs and trying to address the immediate challenges and opportunities</w:t>
+      </w:r>
+      <w:r>
+        <w:rPr>
+          <w:lang w:val="en-US"/>
+        </w:rPr>
+        <w:t xml:space="preserve"> over the mid/long term.</w:t>
+      </w:r>
+    </w:p>
+    <w:p>
+      <w:pPr>
+        <w:rPr>
+          <w:lang w:val="en-US"/>
+        </w:rPr>
+      </w:pPr>
+      <w:r>
+        <w:rPr>
+          <w:lang w:val="en-US"/>
+        </w:rPr>
+        <w:t xml:space="preserve">Setting goals allows to continuously push boundaries of what is considered achievable, and the SWOT approach tries to be </w:t>
+      </w:r>
+      <w:r>
+        <w:rPr>
+          <w:lang w:val="en-US"/>
+        </w:rPr>
+        <w:t>more grounded in the current reality of the organization. It involves identifying and leveraging current strengths, mitigating weaknesses, capitalizing on opportunities, and addressing threats. The goals are often more conservative and aligned with the existing capabilities.</w:t>
+      </w:r>
+      <w:r>
+        <w:rPr>
+          <w:lang w:val="en-US"/>
+        </w:rPr>
+        <w:t xml:space="preserve"> </w:t>
+      </w:r>
+    </w:p>
+    <w:p>
+      <w:pPr>
+        <w:rPr>
+          <w:lang w:val="en-US"/>
+        </w:rPr>
+      </w:pPr>
+      <w:r>
+        <w:rPr>
+          <w:lang w:val="en-US"/>
+        </w:rPr>
+        <w:br w:type="page"/>
+      </w:r>
     </w:p>
     <w:p>
       <w:pPr>
@@ -5206,13 +5488,97 @@
         <w:rPr>
           <w:lang w:val="en-US"/>
         </w:rPr>
+        <w:lastRenderedPageBreak/>
         <w:t>Can a strategic intent be too ambitious?</w:t>
       </w:r>
-      <w:r>
-        <w:rPr>
-          <w:lang w:val="en-US"/>
-        </w:rPr>
-        <w:br w:type="page"/>
+    </w:p>
+    <w:p>
+      <w:pPr>
+        <w:rPr>
+          <w:lang w:val="en-US"/>
+        </w:rPr>
+      </w:pPr>
+      <w:r>
+        <w:rPr>
+          <w:lang w:val="en-US"/>
+        </w:rPr>
+        <w:t xml:space="preserve">Of course yes; informally, we are </w:t>
+      </w:r>
+      <w:proofErr w:type="gramStart"/>
+      <w:r>
+        <w:rPr>
+          <w:lang w:val="en-US"/>
+        </w:rPr>
+        <w:t>humans</w:t>
+      </w:r>
+      <w:proofErr w:type="gramEnd"/>
+      <w:r>
+        <w:rPr>
+          <w:lang w:val="en-US"/>
+        </w:rPr>
+        <w:t xml:space="preserve"> and we are faulty, I guess.</w:t>
+      </w:r>
+    </w:p>
+    <w:p>
+      <w:pPr>
+        <w:rPr>
+          <w:lang w:val="en-US"/>
+        </w:rPr>
+      </w:pPr>
+      <w:r>
+        <w:rPr>
+          <w:lang w:val="en-US"/>
+        </w:rPr>
+        <w:t xml:space="preserve">Definitely, </w:t>
+      </w:r>
+      <w:r>
+        <w:rPr>
+          <w:lang w:val="en-US"/>
+        </w:rPr>
+        <w:t>a strategic intent can be too ambitious, and there are potential risks associated with setting goals that are excessively challenging.</w:t>
+      </w:r>
+      <w:r>
+        <w:rPr>
+          <w:lang w:val="en-US"/>
+        </w:rPr>
+        <w:t xml:space="preserve"> There are considerations about feasibility of goals, discussing how </w:t>
+      </w:r>
+      <w:r>
+        <w:rPr>
+          <w:lang w:val="en-US"/>
+        </w:rPr>
+        <w:t>a realistic assessment of the organization's capabilities</w:t>
+      </w:r>
+      <w:r>
+        <w:rPr>
+          <w:lang w:val="en-US"/>
+        </w:rPr>
+        <w:t xml:space="preserve"> are expressed by those, without consuming/overloading with resources what the organization can or cannot do, leading to financial strain and operational challenges.</w:t>
+      </w:r>
+    </w:p>
+    <w:p>
+      <w:pPr>
+        <w:rPr>
+          <w:lang w:val="en-US"/>
+        </w:rPr>
+      </w:pPr>
+      <w:r>
+        <w:rPr>
+          <w:lang w:val="en-US"/>
+        </w:rPr>
+        <w:t>Also, e</w:t>
+      </w:r>
+      <w:r>
+        <w:rPr>
+          <w:lang w:val="en-US"/>
+        </w:rPr>
+        <w:t>xtremely ambitious goals might overwhelm employees if they perceive them as unattainable. This can result in demotivation, decreased morale</w:t>
+      </w:r>
+      <w:r>
+        <w:rPr>
+          <w:lang w:val="en-US"/>
+        </w:rPr>
+        <w:t>. The risk of failure may be high, especially with unrealistic expectations when designing those.</w:t>
       </w:r>
     </w:p>
     <w:p>
@@ -5228,7 +5594,6 @@
         <w:rPr>
           <w:lang w:val="en-US"/>
         </w:rPr>
-        <w:lastRenderedPageBreak/>
         <w:t>Chapter 8</w:t>
       </w:r>
       <w:bookmarkEnd w:id="13"/>
@@ -5259,11 +5624,85 @@
     </w:p>
     <w:p>
       <w:pPr>
-        <w:pStyle w:val="Paragrafoelenco"/>
-        <w:rPr>
-          <w:lang w:val="en-US"/>
-        </w:rPr>
-      </w:pPr>
+        <w:rPr>
+          <w:lang w:val="en-US"/>
+        </w:rPr>
+      </w:pPr>
+      <w:r>
+        <w:rPr>
+          <w:lang w:val="en-US"/>
+        </w:rPr>
+        <w:t xml:space="preserve">Collaborating is, per se, an abstract activity and as such </w:t>
+      </w:r>
+      <w:r>
+        <w:rPr>
+          <w:lang w:val="en-US"/>
+        </w:rPr>
+        <w:t>offers several advantages, but it also comes with its set of challenges and potential drawbacks.</w:t>
+      </w:r>
+    </w:p>
+    <w:p>
+      <w:pPr>
+        <w:rPr>
+          <w:lang w:val="en-US"/>
+        </w:rPr>
+      </w:pPr>
+      <w:r>
+        <w:rPr>
+          <w:lang w:val="en-US"/>
+        </w:rPr>
+        <w:t>On the positive side, collaboration can enhance the effectiveness, efficiency, and innovation outcomes of a project. By bringing together diverse expertise, resources, and perspectives, firms can achieve more than they might individually.</w:t>
+      </w:r>
+      <w:r>
+        <w:rPr>
+          <w:lang w:val="en-US"/>
+        </w:rPr>
+        <w:t xml:space="preserve"> </w:t>
+      </w:r>
+      <w:r>
+        <w:rPr>
+          <w:lang w:val="en-US"/>
+        </w:rPr>
+        <w:t>Collaboration also allows for faster access to complementary capabilities, reducing development time and costs. The sharing of risks and costs is another advantage, providing a more balanced approach to handling uncertainties.</w:t>
+      </w:r>
+    </w:p>
+    <w:p>
+      <w:pPr>
+        <w:rPr>
+          <w:lang w:val="en-US"/>
+        </w:rPr>
+      </w:pPr>
+      <w:r>
+        <w:rPr>
+          <w:lang w:val="en-US"/>
+        </w:rPr>
+        <w:t xml:space="preserve">However, collaborating is not suitable for everybody, given control is harder to have, mainly because of keeping control reasons. </w:t>
+      </w:r>
+      <w:r>
+        <w:rPr>
+          <w:lang w:val="en-US"/>
+        </w:rPr>
+        <w:t>Managing rewards and incentives also becomes intricate, requiring careful negotiation to ensure that all collaborators benefit fairly from the project's outcomes. The potential for partner misconduct adds an element of risk, and issues related to trust and communication may arise. Additionally, coordinating efforts among different entities can introduce complexities in decision-making and project management</w:t>
+      </w:r>
+      <w:r>
+        <w:rPr>
+          <w:lang w:val="en-US"/>
+        </w:rPr>
+        <w:t>.</w:t>
+      </w:r>
+    </w:p>
+    <w:p>
+      <w:pPr>
+        <w:rPr>
+          <w:lang w:val="en-US"/>
+        </w:rPr>
+      </w:pPr>
+      <w:r>
+        <w:rPr>
+          <w:lang w:val="en-US"/>
+        </w:rPr>
+        <w:t>That’s why, also, some firms might decide to go solo, because they are not able to provide such.</w:t>
+      </w:r>
     </w:p>
     <w:p>
       <w:pPr>
@@ -5345,17 +5784,35 @@
     </w:p>
     <w:p>
       <w:pPr>
+        <w:rPr>
+          <w:rFonts w:asciiTheme="majorHAnsi" w:eastAsiaTheme="majorEastAsia" w:hAnsiTheme="majorHAnsi" w:cstheme="majorBidi"/>
+          <w:color w:val="0F4761" w:themeColor="accent1" w:themeShade="BF"/>
+          <w:sz w:val="32"/>
+          <w:szCs w:val="32"/>
+          <w:lang w:val="en-US"/>
+        </w:rPr>
+      </w:pPr>
+      <w:bookmarkStart w:id="14" w:name="_Toc155632847"/>
+      <w:r>
+        <w:rPr>
+          <w:lang w:val="en-US"/>
+        </w:rPr>
+        <w:br w:type="page"/>
+      </w:r>
+    </w:p>
+    <w:p>
+      <w:pPr>
         <w:pStyle w:val="Titolo2"/>
         <w:jc w:val="center"/>
         <w:rPr>
           <w:lang w:val="en-US"/>
         </w:rPr>
       </w:pPr>
-      <w:bookmarkStart w:id="14" w:name="_Toc155632847"/>
-      <w:r>
-        <w:rPr>
-          <w:lang w:val="en-US"/>
-        </w:rPr>
+      <w:r>
+        <w:rPr>
+          <w:lang w:val="en-US"/>
+        </w:rPr>
+        <w:lastRenderedPageBreak/>
         <w:t>Chapter 9</w:t>
       </w:r>
       <w:bookmarkEnd w:id="14"/>
@@ -5644,7 +6101,6 @@
         <w:rPr>
           <w:lang w:val="en-US"/>
         </w:rPr>
-        <w:lastRenderedPageBreak/>
         <w:t>Is the Stage-Gate process consistent with suggestions that firms adopt parallel processes? What impact do you think using Stage-Gate processes would have on development cycle time and development costs?</w:t>
       </w:r>
     </w:p>
@@ -5791,6 +6247,7 @@
         <w:rPr>
           <w:lang w:val="en-US"/>
         </w:rPr>
+        <w:lastRenderedPageBreak/>
         <w:t>What are some of the advantages and disadvantages of co-location? Are there some types of projects for which “virtual teams” are inappropriate?</w:t>
       </w:r>
     </w:p>
@@ -6044,19 +6501,7 @@
           <w:lang w:val="en-US"/>
         </w:rPr>
         <w:lastRenderedPageBreak/>
-        <w:t xml:space="preserve">3. Undeveloped Supply and Distribution Channels: When a firm introduces a new-to-the-world technology, often no appropriate suppliers or distributors exist. The firm may face the daunting task of developing and producing its own supplies and distribution </w:t>
-      </w:r>
-      <w:r>
-        <w:rPr>
-          <w:lang w:val="en-US"/>
-        </w:rPr>
-        <w:t>service or</w:t>
-      </w:r>
-      <w:r>
-        <w:rPr>
-          <w:lang w:val="en-US"/>
-        </w:rPr>
-        <w:t xml:space="preserve"> assisting in the development of supplier and developer markets</w:t>
+        <w:t>3. Undeveloped Supply and Distribution Channels: When a firm introduces a new-to-the-world technology, often no appropriate suppliers or distributors exist. The firm may face the daunting task of developing and producing its own supplies and distribution service or assisting in the development of supplier and developer markets</w:t>
       </w:r>
       <w:r>
         <w:rPr>
@@ -6616,19 +7061,7 @@
         <w:rPr>
           <w:lang w:val="en-US"/>
         </w:rPr>
-        <w:t xml:space="preserve">For instance, technology development projects play a crucial role in building and leveraging firm </w:t>
-      </w:r>
-      <w:r>
-        <w:rPr>
-          <w:lang w:val="en-US"/>
-        </w:rPr>
-        <w:t>capabilities and</w:t>
-      </w:r>
-      <w:r>
-        <w:rPr>
-          <w:lang w:val="en-US"/>
-        </w:rPr>
-        <w:t xml:space="preserve"> creating options for the future. Investments in new core technologies are investments in the organization’s capabilities and learning, and they create opportunities for the firm that might otherwise be unavailable. Therefore, standard DCF analysis has the potential to undervalue a development project’s contribution to the firm</w:t>
+        <w:t>For instance, technology development projects play a crucial role in building and leveraging firm capabilities and creating options for the future. Investments in new core technologies are investments in the organization’s capabilities and learning, and they create opportunities for the firm that might otherwise be unavailable. Therefore, standard DCF analysis has the potential to undervalue a development project’s contribution to the firm</w:t>
       </w:r>
       <w:r>
         <w:rPr>
@@ -6867,13 +7300,7 @@
         <w:rPr>
           <w:lang w:val="en-US"/>
         </w:rPr>
-        <w:t>Early-stage</w:t>
-      </w:r>
-      <w:r>
-        <w:rPr>
-          <w:lang w:val="en-US"/>
-        </w:rPr>
-        <w:t xml:space="preserve"> innovation activities with uncertain outcomes. Small firms may spend R&amp;D dollars more carefully and have higher success rates.</w:t>
+        <w:t>Early-stage innovation activities with uncertain outcomes. Small firms may spend R&amp;D dollars more carefully and have higher success rates.</w:t>
       </w:r>
     </w:p>
     <w:p>
@@ -9727,6 +10154,119 @@
     </w:lvl>
   </w:abstractNum>
   <w:abstractNum w:abstractNumId="19" w15:restartNumberingAfterBreak="0">
+    <w:nsid w:val="236E729F"/>
+    <w:multiLevelType w:val="hybridMultilevel"/>
+    <w:tmpl w:val="FEDE4E72"/>
+    <w:lvl w:ilvl="0" w:tplc="04100001">
+      <w:start w:val="1"/>
+      <w:numFmt w:val="bullet"/>
+      <w:lvlText w:val=""/>
+      <w:lvlJc w:val="left"/>
+      <w:pPr>
+        <w:ind w:left="720" w:hanging="360"/>
+      </w:pPr>
+      <w:rPr>
+        <w:rFonts w:ascii="Symbol" w:hAnsi="Symbol" w:hint="default"/>
+      </w:rPr>
+    </w:lvl>
+    <w:lvl w:ilvl="1" w:tplc="04100003" w:tentative="1">
+      <w:start w:val="1"/>
+      <w:numFmt w:val="bullet"/>
+      <w:lvlText w:val="o"/>
+      <w:lvlJc w:val="left"/>
+      <w:pPr>
+        <w:ind w:left="1440" w:hanging="360"/>
+      </w:pPr>
+      <w:rPr>
+        <w:rFonts w:ascii="Courier New" w:hAnsi="Courier New" w:cs="Courier New" w:hint="default"/>
+      </w:rPr>
+    </w:lvl>
+    <w:lvl w:ilvl="2" w:tplc="04100005" w:tentative="1">
+      <w:start w:val="1"/>
+      <w:numFmt w:val="bullet"/>
+      <w:lvlText w:val=""/>
+      <w:lvlJc w:val="left"/>
+      <w:pPr>
+        <w:ind w:left="2160" w:hanging="360"/>
+      </w:pPr>
+      <w:rPr>
+        <w:rFonts w:ascii="Wingdings" w:hAnsi="Wingdings" w:hint="default"/>
+      </w:rPr>
+    </w:lvl>
+    <w:lvl w:ilvl="3" w:tplc="04100001" w:tentative="1">
+      <w:start w:val="1"/>
+      <w:numFmt w:val="bullet"/>
+      <w:lvlText w:val=""/>
+      <w:lvlJc w:val="left"/>
+      <w:pPr>
+        <w:ind w:left="2880" w:hanging="360"/>
+      </w:pPr>
+      <w:rPr>
+        <w:rFonts w:ascii="Symbol" w:hAnsi="Symbol" w:hint="default"/>
+      </w:rPr>
+    </w:lvl>
+    <w:lvl w:ilvl="4" w:tplc="04100003" w:tentative="1">
+      <w:start w:val="1"/>
+      <w:numFmt w:val="bullet"/>
+      <w:lvlText w:val="o"/>
+      <w:lvlJc w:val="left"/>
+      <w:pPr>
+        <w:ind w:left="3600" w:hanging="360"/>
+      </w:pPr>
+      <w:rPr>
+        <w:rFonts w:ascii="Courier New" w:hAnsi="Courier New" w:cs="Courier New" w:hint="default"/>
+      </w:rPr>
+    </w:lvl>
+    <w:lvl w:ilvl="5" w:tplc="04100005" w:tentative="1">
+      <w:start w:val="1"/>
+      <w:numFmt w:val="bullet"/>
+      <w:lvlText w:val=""/>
+      <w:lvlJc w:val="left"/>
+      <w:pPr>
+        <w:ind w:left="4320" w:hanging="360"/>
+      </w:pPr>
+      <w:rPr>
+        <w:rFonts w:ascii="Wingdings" w:hAnsi="Wingdings" w:hint="default"/>
+      </w:rPr>
+    </w:lvl>
+    <w:lvl w:ilvl="6" w:tplc="04100001" w:tentative="1">
+      <w:start w:val="1"/>
+      <w:numFmt w:val="bullet"/>
+      <w:lvlText w:val=""/>
+      <w:lvlJc w:val="left"/>
+      <w:pPr>
+        <w:ind w:left="5040" w:hanging="360"/>
+      </w:pPr>
+      <w:rPr>
+        <w:rFonts w:ascii="Symbol" w:hAnsi="Symbol" w:hint="default"/>
+      </w:rPr>
+    </w:lvl>
+    <w:lvl w:ilvl="7" w:tplc="04100003" w:tentative="1">
+      <w:start w:val="1"/>
+      <w:numFmt w:val="bullet"/>
+      <w:lvlText w:val="o"/>
+      <w:lvlJc w:val="left"/>
+      <w:pPr>
+        <w:ind w:left="5760" w:hanging="360"/>
+      </w:pPr>
+      <w:rPr>
+        <w:rFonts w:ascii="Courier New" w:hAnsi="Courier New" w:cs="Courier New" w:hint="default"/>
+      </w:rPr>
+    </w:lvl>
+    <w:lvl w:ilvl="8" w:tplc="04100005" w:tentative="1">
+      <w:start w:val="1"/>
+      <w:numFmt w:val="bullet"/>
+      <w:lvlText w:val=""/>
+      <w:lvlJc w:val="left"/>
+      <w:pPr>
+        <w:ind w:left="6480" w:hanging="360"/>
+      </w:pPr>
+      <w:rPr>
+        <w:rFonts w:ascii="Wingdings" w:hAnsi="Wingdings" w:hint="default"/>
+      </w:rPr>
+    </w:lvl>
+  </w:abstractNum>
+  <w:abstractNum w:abstractNumId="20" w15:restartNumberingAfterBreak="0">
     <w:nsid w:val="26EC5590"/>
     <w:multiLevelType w:val="multilevel"/>
     <w:tmpl w:val="64EE9F10"/>
@@ -9875,7 +10415,7 @@
       </w:rPr>
     </w:lvl>
   </w:abstractNum>
-  <w:abstractNum w:abstractNumId="20" w15:restartNumberingAfterBreak="0">
+  <w:abstractNum w:abstractNumId="21" w15:restartNumberingAfterBreak="0">
     <w:nsid w:val="28B8435A"/>
     <w:multiLevelType w:val="multilevel"/>
     <w:tmpl w:val="2ACC22C2"/>
@@ -10024,7 +10564,7 @@
       </w:rPr>
     </w:lvl>
   </w:abstractNum>
-  <w:abstractNum w:abstractNumId="21" w15:restartNumberingAfterBreak="0">
+  <w:abstractNum w:abstractNumId="22" w15:restartNumberingAfterBreak="0">
     <w:nsid w:val="2E1A5C0C"/>
     <w:multiLevelType w:val="multilevel"/>
     <w:tmpl w:val="EEB42BF4"/>
@@ -10173,7 +10713,7 @@
       </w:rPr>
     </w:lvl>
   </w:abstractNum>
-  <w:abstractNum w:abstractNumId="22" w15:restartNumberingAfterBreak="0">
+  <w:abstractNum w:abstractNumId="23" w15:restartNumberingAfterBreak="0">
     <w:nsid w:val="30B7063A"/>
     <w:multiLevelType w:val="hybridMultilevel"/>
     <w:tmpl w:val="30801F10"/>
@@ -10262,7 +10802,7 @@
       </w:pPr>
     </w:lvl>
   </w:abstractNum>
-  <w:abstractNum w:abstractNumId="23" w15:restartNumberingAfterBreak="0">
+  <w:abstractNum w:abstractNumId="24" w15:restartNumberingAfterBreak="0">
     <w:nsid w:val="33BB4E98"/>
     <w:multiLevelType w:val="hybridMultilevel"/>
     <w:tmpl w:val="22CA0CC0"/>
@@ -10376,7 +10916,7 @@
       </w:rPr>
     </w:lvl>
   </w:abstractNum>
-  <w:abstractNum w:abstractNumId="24" w15:restartNumberingAfterBreak="0">
+  <w:abstractNum w:abstractNumId="25" w15:restartNumberingAfterBreak="0">
     <w:nsid w:val="36592E1C"/>
     <w:multiLevelType w:val="hybridMultilevel"/>
     <w:tmpl w:val="FB9C4F62"/>
@@ -10468,7 +11008,7 @@
       </w:pPr>
     </w:lvl>
   </w:abstractNum>
-  <w:abstractNum w:abstractNumId="25" w15:restartNumberingAfterBreak="0">
+  <w:abstractNum w:abstractNumId="26" w15:restartNumberingAfterBreak="0">
     <w:nsid w:val="3F027391"/>
     <w:multiLevelType w:val="hybridMultilevel"/>
     <w:tmpl w:val="B4269466"/>
@@ -10557,7 +11097,7 @@
       </w:pPr>
     </w:lvl>
   </w:abstractNum>
-  <w:abstractNum w:abstractNumId="26" w15:restartNumberingAfterBreak="0">
+  <w:abstractNum w:abstractNumId="27" w15:restartNumberingAfterBreak="0">
     <w:nsid w:val="42311693"/>
     <w:multiLevelType w:val="multilevel"/>
     <w:tmpl w:val="78F6E4AE"/>
@@ -10706,7 +11246,7 @@
       </w:rPr>
     </w:lvl>
   </w:abstractNum>
-  <w:abstractNum w:abstractNumId="27" w15:restartNumberingAfterBreak="0">
+  <w:abstractNum w:abstractNumId="28" w15:restartNumberingAfterBreak="0">
     <w:nsid w:val="4387483C"/>
     <w:multiLevelType w:val="hybridMultilevel"/>
     <w:tmpl w:val="976A3346"/>
@@ -10795,7 +11335,7 @@
       </w:pPr>
     </w:lvl>
   </w:abstractNum>
-  <w:abstractNum w:abstractNumId="28" w15:restartNumberingAfterBreak="0">
+  <w:abstractNum w:abstractNumId="29" w15:restartNumberingAfterBreak="0">
     <w:nsid w:val="455056E4"/>
     <w:multiLevelType w:val="hybridMultilevel"/>
     <w:tmpl w:val="DFAA2326"/>
@@ -10908,7 +11448,7 @@
       </w:rPr>
     </w:lvl>
   </w:abstractNum>
-  <w:abstractNum w:abstractNumId="29" w15:restartNumberingAfterBreak="0">
+  <w:abstractNum w:abstractNumId="30" w15:restartNumberingAfterBreak="0">
     <w:nsid w:val="485A5E34"/>
     <w:multiLevelType w:val="hybridMultilevel"/>
     <w:tmpl w:val="003C6B88"/>
@@ -11002,7 +11542,7 @@
       </w:pPr>
     </w:lvl>
   </w:abstractNum>
-  <w:abstractNum w:abstractNumId="30" w15:restartNumberingAfterBreak="0">
+  <w:abstractNum w:abstractNumId="31" w15:restartNumberingAfterBreak="0">
     <w:nsid w:val="4A14231E"/>
     <w:multiLevelType w:val="hybridMultilevel"/>
     <w:tmpl w:val="D9FE61B8"/>
@@ -11091,7 +11631,7 @@
       </w:pPr>
     </w:lvl>
   </w:abstractNum>
-  <w:abstractNum w:abstractNumId="31" w15:restartNumberingAfterBreak="0">
+  <w:abstractNum w:abstractNumId="32" w15:restartNumberingAfterBreak="0">
     <w:nsid w:val="5450437A"/>
     <w:multiLevelType w:val="hybridMultilevel"/>
     <w:tmpl w:val="9F28354E"/>
@@ -11177,7 +11717,7 @@
       </w:pPr>
     </w:lvl>
   </w:abstractNum>
-  <w:abstractNum w:abstractNumId="32" w15:restartNumberingAfterBreak="0">
+  <w:abstractNum w:abstractNumId="33" w15:restartNumberingAfterBreak="0">
     <w:nsid w:val="5A3576F6"/>
     <w:multiLevelType w:val="hybridMultilevel"/>
     <w:tmpl w:val="0B7E488A"/>
@@ -11290,7 +11830,7 @@
       </w:rPr>
     </w:lvl>
   </w:abstractNum>
-  <w:abstractNum w:abstractNumId="33" w15:restartNumberingAfterBreak="0">
+  <w:abstractNum w:abstractNumId="34" w15:restartNumberingAfterBreak="0">
     <w:nsid w:val="5AEB44B7"/>
     <w:multiLevelType w:val="multilevel"/>
     <w:tmpl w:val="CC7E8CCC"/>
@@ -11439,7 +11979,7 @@
       </w:rPr>
     </w:lvl>
   </w:abstractNum>
-  <w:abstractNum w:abstractNumId="34" w15:restartNumberingAfterBreak="0">
+  <w:abstractNum w:abstractNumId="35" w15:restartNumberingAfterBreak="0">
     <w:nsid w:val="5E1C2727"/>
     <w:multiLevelType w:val="hybridMultilevel"/>
     <w:tmpl w:val="98B27D02"/>
@@ -11525,7 +12065,7 @@
       </w:pPr>
     </w:lvl>
   </w:abstractNum>
-  <w:abstractNum w:abstractNumId="35" w15:restartNumberingAfterBreak="0">
+  <w:abstractNum w:abstractNumId="36" w15:restartNumberingAfterBreak="0">
     <w:nsid w:val="61054619"/>
     <w:multiLevelType w:val="hybridMultilevel"/>
     <w:tmpl w:val="BFE65F00"/>
@@ -11614,7 +12154,7 @@
       </w:pPr>
     </w:lvl>
   </w:abstractNum>
-  <w:abstractNum w:abstractNumId="36" w15:restartNumberingAfterBreak="0">
+  <w:abstractNum w:abstractNumId="37" w15:restartNumberingAfterBreak="0">
     <w:nsid w:val="65553F5F"/>
     <w:multiLevelType w:val="hybridMultilevel"/>
     <w:tmpl w:val="C76AC6A4"/>
@@ -11703,7 +12243,7 @@
       </w:pPr>
     </w:lvl>
   </w:abstractNum>
-  <w:abstractNum w:abstractNumId="37" w15:restartNumberingAfterBreak="0">
+  <w:abstractNum w:abstractNumId="38" w15:restartNumberingAfterBreak="0">
     <w:nsid w:val="67A60955"/>
     <w:multiLevelType w:val="hybridMultilevel"/>
     <w:tmpl w:val="8356EBA0"/>
@@ -11816,7 +12356,7 @@
       </w:rPr>
     </w:lvl>
   </w:abstractNum>
-  <w:abstractNum w:abstractNumId="38" w15:restartNumberingAfterBreak="0">
+  <w:abstractNum w:abstractNumId="39" w15:restartNumberingAfterBreak="0">
     <w:nsid w:val="727A78A6"/>
     <w:multiLevelType w:val="multilevel"/>
     <w:tmpl w:val="75CEEEB2"/>
@@ -11965,7 +12505,7 @@
       </w:rPr>
     </w:lvl>
   </w:abstractNum>
-  <w:abstractNum w:abstractNumId="39" w15:restartNumberingAfterBreak="0">
+  <w:abstractNum w:abstractNumId="40" w15:restartNumberingAfterBreak="0">
     <w:nsid w:val="76C776C9"/>
     <w:multiLevelType w:val="hybridMultilevel"/>
     <w:tmpl w:val="9976CC70"/>
@@ -12054,7 +12594,7 @@
       </w:pPr>
     </w:lvl>
   </w:abstractNum>
-  <w:abstractNum w:abstractNumId="40" w15:restartNumberingAfterBreak="0">
+  <w:abstractNum w:abstractNumId="41" w15:restartNumberingAfterBreak="0">
     <w:nsid w:val="79BF5D95"/>
     <w:multiLevelType w:val="hybridMultilevel"/>
     <w:tmpl w:val="67B89682"/>
@@ -12151,7 +12691,7 @@
       </w:pPr>
     </w:lvl>
   </w:abstractNum>
-  <w:abstractNum w:abstractNumId="41" w15:restartNumberingAfterBreak="0">
+  <w:abstractNum w:abstractNumId="42" w15:restartNumberingAfterBreak="0">
     <w:nsid w:val="79C727A2"/>
     <w:multiLevelType w:val="hybridMultilevel"/>
     <w:tmpl w:val="4B2418A0"/>
@@ -12240,7 +12780,7 @@
       </w:pPr>
     </w:lvl>
   </w:abstractNum>
-  <w:abstractNum w:abstractNumId="42" w15:restartNumberingAfterBreak="0">
+  <w:abstractNum w:abstractNumId="43" w15:restartNumberingAfterBreak="0">
     <w:nsid w:val="79F90C91"/>
     <w:multiLevelType w:val="multilevel"/>
     <w:tmpl w:val="6BA64FBE"/>
@@ -12389,7 +12929,7 @@
       </w:rPr>
     </w:lvl>
   </w:abstractNum>
-  <w:abstractNum w:abstractNumId="43" w15:restartNumberingAfterBreak="0">
+  <w:abstractNum w:abstractNumId="44" w15:restartNumberingAfterBreak="0">
     <w:nsid w:val="7E4E4908"/>
     <w:multiLevelType w:val="hybridMultilevel"/>
     <w:tmpl w:val="37AABD88"/>
@@ -12479,28 +13019,28 @@
     </w:lvl>
   </w:abstractNum>
   <w:num w:numId="1" w16cid:durableId="1732925246">
-    <w:abstractNumId w:val="23"/>
+    <w:abstractNumId w:val="24"/>
   </w:num>
   <w:num w:numId="2" w16cid:durableId="859398056">
-    <w:abstractNumId w:val="36"/>
+    <w:abstractNumId w:val="37"/>
   </w:num>
   <w:num w:numId="3" w16cid:durableId="1745253372">
-    <w:abstractNumId w:val="32"/>
+    <w:abstractNumId w:val="33"/>
   </w:num>
   <w:num w:numId="4" w16cid:durableId="1216045001">
-    <w:abstractNumId w:val="28"/>
+    <w:abstractNumId w:val="29"/>
   </w:num>
   <w:num w:numId="5" w16cid:durableId="1619337756">
-    <w:abstractNumId w:val="31"/>
+    <w:abstractNumId w:val="32"/>
   </w:num>
   <w:num w:numId="6" w16cid:durableId="205795471">
     <w:abstractNumId w:val="12"/>
   </w:num>
   <w:num w:numId="7" w16cid:durableId="1292056982">
-    <w:abstractNumId w:val="35"/>
+    <w:abstractNumId w:val="36"/>
   </w:num>
   <w:num w:numId="8" w16cid:durableId="580452699">
-    <w:abstractNumId w:val="41"/>
+    <w:abstractNumId w:val="42"/>
   </w:num>
   <w:num w:numId="9" w16cid:durableId="128598429">
     <w:abstractNumId w:val="1"/>
@@ -12518,34 +13058,34 @@
     <w:abstractNumId w:val="14"/>
   </w:num>
   <w:num w:numId="14" w16cid:durableId="670639915">
-    <w:abstractNumId w:val="25"/>
+    <w:abstractNumId w:val="26"/>
   </w:num>
   <w:num w:numId="15" w16cid:durableId="721635626">
     <w:abstractNumId w:val="10"/>
   </w:num>
   <w:num w:numId="16" w16cid:durableId="34816499">
-    <w:abstractNumId w:val="22"/>
+    <w:abstractNumId w:val="23"/>
   </w:num>
   <w:num w:numId="17" w16cid:durableId="321934282">
-    <w:abstractNumId w:val="40"/>
+    <w:abstractNumId w:val="41"/>
   </w:num>
   <w:num w:numId="18" w16cid:durableId="2077588434">
     <w:abstractNumId w:val="6"/>
   </w:num>
   <w:num w:numId="19" w16cid:durableId="1565212617">
-    <w:abstractNumId w:val="39"/>
+    <w:abstractNumId w:val="40"/>
   </w:num>
   <w:num w:numId="20" w16cid:durableId="885142614">
     <w:abstractNumId w:val="0"/>
   </w:num>
   <w:num w:numId="21" w16cid:durableId="1799955573">
-    <w:abstractNumId w:val="34"/>
+    <w:abstractNumId w:val="35"/>
   </w:num>
   <w:num w:numId="22" w16cid:durableId="1472031">
-    <w:abstractNumId w:val="24"/>
+    <w:abstractNumId w:val="25"/>
   </w:num>
   <w:num w:numId="23" w16cid:durableId="1036614351">
-    <w:abstractNumId w:val="43"/>
+    <w:abstractNumId w:val="44"/>
   </w:num>
   <w:num w:numId="24" w16cid:durableId="1360545906">
     <w:abstractNumId w:val="5"/>
@@ -12554,22 +13094,22 @@
     <w:abstractNumId w:val="9"/>
   </w:num>
   <w:num w:numId="26" w16cid:durableId="1478112862">
-    <w:abstractNumId w:val="38"/>
+    <w:abstractNumId w:val="39"/>
   </w:num>
   <w:num w:numId="27" w16cid:durableId="1313215602">
-    <w:abstractNumId w:val="42"/>
+    <w:abstractNumId w:val="43"/>
   </w:num>
   <w:num w:numId="28" w16cid:durableId="1093824284">
     <w:abstractNumId w:val="3"/>
   </w:num>
   <w:num w:numId="29" w16cid:durableId="1329863482">
-    <w:abstractNumId w:val="26"/>
+    <w:abstractNumId w:val="27"/>
   </w:num>
   <w:num w:numId="30" w16cid:durableId="1548565733">
-    <w:abstractNumId w:val="21"/>
+    <w:abstractNumId w:val="22"/>
   </w:num>
   <w:num w:numId="31" w16cid:durableId="1661076656">
-    <w:abstractNumId w:val="20"/>
+    <w:abstractNumId w:val="21"/>
   </w:num>
   <w:num w:numId="32" w16cid:durableId="949438749">
     <w:abstractNumId w:val="18"/>
@@ -12581,34 +13121,37 @@
     <w:abstractNumId w:val="13"/>
   </w:num>
   <w:num w:numId="35" w16cid:durableId="1765958652">
-    <w:abstractNumId w:val="33"/>
+    <w:abstractNumId w:val="34"/>
   </w:num>
   <w:num w:numId="36" w16cid:durableId="163207304">
     <w:abstractNumId w:val="4"/>
   </w:num>
   <w:num w:numId="37" w16cid:durableId="757484925">
-    <w:abstractNumId w:val="29"/>
+    <w:abstractNumId w:val="30"/>
   </w:num>
   <w:num w:numId="38" w16cid:durableId="1770811167">
     <w:abstractNumId w:val="7"/>
   </w:num>
   <w:num w:numId="39" w16cid:durableId="1521504433">
-    <w:abstractNumId w:val="27"/>
+    <w:abstractNumId w:val="28"/>
   </w:num>
   <w:num w:numId="40" w16cid:durableId="1471283522">
-    <w:abstractNumId w:val="30"/>
+    <w:abstractNumId w:val="31"/>
   </w:num>
   <w:num w:numId="41" w16cid:durableId="1806773254">
     <w:abstractNumId w:val="16"/>
   </w:num>
   <w:num w:numId="42" w16cid:durableId="1095246638">
-    <w:abstractNumId w:val="37"/>
+    <w:abstractNumId w:val="38"/>
   </w:num>
   <w:num w:numId="43" w16cid:durableId="1216356421">
-    <w:abstractNumId w:val="19"/>
+    <w:abstractNumId w:val="20"/>
   </w:num>
   <w:num w:numId="44" w16cid:durableId="1388794321">
     <w:abstractNumId w:val="15"/>
+  </w:num>
+  <w:num w:numId="45" w16cid:durableId="1458990551">
+    <w:abstractNumId w:val="19"/>
   </w:num>
 </w:numbering>
 </file>
@@ -13803,6 +14346,7 @@
     <w:rsid w:val="00801FC9"/>
     <w:rsid w:val="00952CF2"/>
     <w:rsid w:val="00BB69F3"/>
+    <w:rsid w:val="00DB47C4"/>
     <w:rsid w:val="00F97DA4"/>
   </w:rsids>
   <m:mathPr>

</xml_diff>